<commit_message>
Documento de arquitectura y diagramas modificados
</commit_message>
<xml_diff>
--- a/Documentacion/Etapa de Diseño/Documento de arquitectura del sistema.docx
+++ b/Documentacion/Etapa de Diseño/Documento de arquitectura del sistema.docx
@@ -201,33 +201,53 @@
           <w:sz w:val="32"/>
           <w:szCs w:val="32"/>
         </w:rPr>
-        <w:t>Andrés Aldao</w:t>
-      </w:r>
-    </w:p>
-    <w:p>
-      <w:pPr>
-        <w:jc w:val="center"/>
+        <w:t xml:space="preserve">Andrés </w:t>
+      </w:r>
+      <w:proofErr w:type="spellStart"/>
+      <w:r>
         <w:rPr>
           <w:rFonts w:cstheme="minorHAnsi"/>
           <w:sz w:val="32"/>
           <w:szCs w:val="32"/>
         </w:rPr>
-      </w:pPr>
-      <w:r>
+        <w:t>Aldao</w:t>
+      </w:r>
+      <w:proofErr w:type="spellEnd"/>
+    </w:p>
+    <w:p>
+      <w:pPr>
+        <w:jc w:val="center"/>
         <w:rPr>
           <w:rFonts w:cstheme="minorHAnsi"/>
           <w:sz w:val="32"/>
           <w:szCs w:val="32"/>
         </w:rPr>
-        <w:t xml:space="preserve">Alejandro </w:t>
-      </w:r>
+      </w:pPr>
       <w:r>
         <w:rPr>
           <w:rFonts w:cstheme="minorHAnsi"/>
           <w:sz w:val="32"/>
           <w:szCs w:val="32"/>
         </w:rPr>
-        <w:t xml:space="preserve">Fontes </w:t>
+        <w:t xml:space="preserve">Alejandro </w:t>
+      </w:r>
+      <w:proofErr w:type="spellStart"/>
+      <w:r>
+        <w:rPr>
+          <w:rFonts w:cstheme="minorHAnsi"/>
+          <w:sz w:val="32"/>
+          <w:szCs w:val="32"/>
+        </w:rPr>
+        <w:t>Fontes</w:t>
+      </w:r>
+      <w:proofErr w:type="spellEnd"/>
+      <w:r>
+        <w:rPr>
+          <w:rFonts w:cstheme="minorHAnsi"/>
+          <w:sz w:val="32"/>
+          <w:szCs w:val="32"/>
+        </w:rPr>
+        <w:t xml:space="preserve"> </w:t>
       </w:r>
     </w:p>
     <w:p>
@@ -2200,7 +2220,39 @@
           <w:sz w:val="24"/>
           <w:szCs w:val="24"/>
         </w:rPr>
-        <w:t xml:space="preserve">Éste enfoque se denomina “4+1 View Model of Architecture” y presenta al sistema bajo 5 vistas: la Vista de Casos de Uso, la Vista </w:t>
+        <w:t xml:space="preserve">Éste enfoque se denomina “4+1 View </w:t>
+      </w:r>
+      <w:proofErr w:type="spellStart"/>
+      <w:r>
+        <w:rPr>
+          <w:sz w:val="24"/>
+          <w:szCs w:val="24"/>
+        </w:rPr>
+        <w:t>Model</w:t>
+      </w:r>
+      <w:proofErr w:type="spellEnd"/>
+      <w:r>
+        <w:rPr>
+          <w:sz w:val="24"/>
+          <w:szCs w:val="24"/>
+        </w:rPr>
+        <w:t xml:space="preserve"> of </w:t>
+      </w:r>
+      <w:proofErr w:type="spellStart"/>
+      <w:r>
+        <w:rPr>
+          <w:sz w:val="24"/>
+          <w:szCs w:val="24"/>
+        </w:rPr>
+        <w:t>Architecture</w:t>
+      </w:r>
+      <w:proofErr w:type="spellEnd"/>
+      <w:r>
+        <w:rPr>
+          <w:sz w:val="24"/>
+          <w:szCs w:val="24"/>
+        </w:rPr>
+        <w:t xml:space="preserve">” y presenta al sistema bajo 5 vistas: la Vista de Casos de Uso, la Vista </w:t>
       </w:r>
       <w:r>
         <w:rPr>
@@ -2301,7 +2353,15 @@
         </w:rPr>
       </w:pPr>
       <w:r>
-        <w:t xml:space="preserve">Como resultado de la etapa de análisis se llegó a un modelo conceptual que presenta los principales conceptos del dominio del Marketplace a implementar. El mismo se presenta con el fin principal de dar un panorama general de la aplicación y a su vez complementar la siguiente sección correspondiente a la Vista de Casos de Uso. </w:t>
+        <w:t xml:space="preserve">Como resultado de la etapa de análisis se llegó a un modelo conceptual que presenta los principales conceptos del dominio del </w:t>
+      </w:r>
+      <w:proofErr w:type="spellStart"/>
+      <w:r>
+        <w:t>Marketplace</w:t>
+      </w:r>
+      <w:proofErr w:type="spellEnd"/>
+      <w:r>
+        <w:t xml:space="preserve"> a implementar. El mismo se presenta con el fin principal de dar un panorama general de la aplicación y a su vez complementar la siguiente sección correspondiente a la Vista de Casos de Uso. </w:t>
       </w:r>
     </w:p>
     <w:p>
@@ -2316,6 +2376,15 @@
       <w:pPr>
         <w:keepNext/>
         <w:jc w:val="center"/>
+      </w:pPr>
+    </w:p>
+    <w:p>
+      <w:pPr>
+        <w:jc w:val="center"/>
+        <w:rPr>
+          <w:sz w:val="24"/>
+          <w:szCs w:val="24"/>
+        </w:rPr>
       </w:pPr>
       <w:r>
         <w:rPr>
@@ -2325,10 +2394,18 @@
           <w:lang w:eastAsia="es-ES"/>
         </w:rPr>
         <w:drawing>
-          <wp:inline distT="0" distB="0" distL="0" distR="0">
-            <wp:extent cx="5115752" cy="3781425"/>
-            <wp:effectExtent l="19050" t="0" r="8698" b="0"/>
-            <wp:docPr id="6" name="Imagen 1" descr="C:\Users\MRLaptop\Desktop\img.jpg"/>
+          <wp:anchor distT="0" distB="0" distL="114300" distR="114300" simplePos="0" relativeHeight="251660288" behindDoc="0" locked="0" layoutInCell="1" allowOverlap="1">
+            <wp:simplePos x="0" y="0"/>
+            <wp:positionH relativeFrom="margin">
+              <wp:posOffset>-584835</wp:posOffset>
+            </wp:positionH>
+            <wp:positionV relativeFrom="margin">
+              <wp:posOffset>2805430</wp:posOffset>
+            </wp:positionV>
+            <wp:extent cx="6505575" cy="3495675"/>
+            <wp:effectExtent l="19050" t="0" r="9525" b="0"/>
+            <wp:wrapSquare wrapText="bothSides"/>
+            <wp:docPr id="12" name="Imagen 1"/>
             <wp:cNvGraphicFramePr>
               <a:graphicFrameLocks xmlns:a="http://schemas.openxmlformats.org/drawingml/2006/main" noChangeAspect="1"/>
             </wp:cNvGraphicFramePr>
@@ -2336,14 +2413,14 @@
               <a:graphicData uri="http://schemas.openxmlformats.org/drawingml/2006/picture">
                 <pic:pic xmlns:pic="http://schemas.openxmlformats.org/drawingml/2006/picture">
                   <pic:nvPicPr>
-                    <pic:cNvPr id="0" name="Picture 1" descr="C:\Users\MRLaptop\Desktop\img.jpg"/>
+                    <pic:cNvPr id="0" name="Picture 1"/>
                     <pic:cNvPicPr>
                       <a:picLocks noChangeAspect="1" noChangeArrowheads="1"/>
                     </pic:cNvPicPr>
                   </pic:nvPicPr>
                   <pic:blipFill>
                     <a:blip r:embed="rId8"/>
-                    <a:srcRect/>
+                    <a:srcRect l="514" t="744" r="1449" b="1955"/>
                     <a:stretch>
                       <a:fillRect/>
                     </a:stretch>
@@ -2351,7 +2428,973 @@
                   <pic:spPr bwMode="auto">
                     <a:xfrm>
                       <a:off x="0" y="0"/>
-                      <a:ext cx="5116072" cy="3781662"/>
+                      <a:ext cx="6505575" cy="3495675"/>
+                    </a:xfrm>
+                    <a:prstGeom prst="rect">
+                      <a:avLst/>
+                    </a:prstGeom>
+                    <a:noFill/>
+                    <a:ln w="9525">
+                      <a:noFill/>
+                      <a:miter lim="800000"/>
+                      <a:headEnd/>
+                      <a:tailEnd/>
+                    </a:ln>
+                  </pic:spPr>
+                </pic:pic>
+              </a:graphicData>
+            </a:graphic>
+          </wp:anchor>
+        </w:drawing>
+      </w:r>
+      <w:r>
+        <w:rPr>
+          <w:sz w:val="24"/>
+          <w:szCs w:val="24"/>
+        </w:rPr>
+        <w:br w:type="page"/>
+      </w:r>
+    </w:p>
+    <w:p>
+      <w:pPr>
+        <w:pStyle w:val="Ttulo1"/>
+        <w:numPr>
+          <w:ilvl w:val="0"/>
+          <w:numId w:val="1"/>
+        </w:numPr>
+      </w:pPr>
+      <w:bookmarkStart w:id="2" w:name="_Toc367908051"/>
+      <w:r>
+        <w:lastRenderedPageBreak/>
+        <w:t>Vista de Casos de Uso</w:t>
+      </w:r>
+      <w:bookmarkEnd w:id="2"/>
+    </w:p>
+    <w:p/>
+    <w:p>
+      <w:pPr>
+        <w:ind w:firstLine="708"/>
+      </w:pPr>
+      <w:r>
+        <w:t xml:space="preserve">La Vista de Casos de uso tiene como objetivo presentar un subconjunto del total de los casos de uso definidos para el sistema al cual llamaremos “casos de uso </w:t>
+      </w:r>
+      <w:r>
+        <w:t>críticos</w:t>
+      </w:r>
+      <w:r>
+        <w:t xml:space="preserve"> para la arquitectura del sistema”. </w:t>
+      </w:r>
+      <w:r>
+        <w:t>Éstos casos de uso críticos se eligieron utilizando criterios de cobertura (que accionen el mayor número de componentes de la arquitectura), disparidad (que no hayan dos casos de uso similares), prioridad (que sean prioritarios dentro de todos los casos de uso definidos), complejidad (que posean lógica compleja) y riesgo tecnológico (que tengan una alta dependencia de módulos propios o de terceros que puedan representar riesgo).</w:t>
+      </w:r>
+    </w:p>
+    <w:p>
+      <w:r>
+        <w:tab/>
+        <w:t xml:space="preserve">Los casos de uso </w:t>
+      </w:r>
+      <w:r>
+        <w:t>críticos</w:t>
+      </w:r>
+      <w:r>
+        <w:t xml:space="preserve"> para la arquitectura del sistema </w:t>
+      </w:r>
+      <w:r>
+        <w:t>serán</w:t>
+      </w:r>
+      <w:r>
+        <w:t xml:space="preserve"> </w:t>
+      </w:r>
+      <w:proofErr w:type="spellStart"/>
+      <w:r>
+        <w:t>prototipados</w:t>
+      </w:r>
+      <w:proofErr w:type="spellEnd"/>
+      <w:r>
+        <w:t xml:space="preserve"> en una etapa temprana del desarrollo del sistema con el fin de validar la arquitectura.</w:t>
+      </w:r>
+    </w:p>
+    <w:p>
+      <w:pPr>
+        <w:pStyle w:val="Ttulo2"/>
+        <w:numPr>
+          <w:ilvl w:val="1"/>
+          <w:numId w:val="1"/>
+        </w:numPr>
+      </w:pPr>
+      <w:bookmarkStart w:id="3" w:name="_Toc367908052"/>
+      <w:r>
+        <w:t xml:space="preserve">Casos de uso </w:t>
+      </w:r>
+      <w:r>
+        <w:t>críticos</w:t>
+      </w:r>
+      <w:bookmarkEnd w:id="3"/>
+    </w:p>
+    <w:p/>
+    <w:p>
+      <w:pPr>
+        <w:pStyle w:val="Ttulo3"/>
+        <w:numPr>
+          <w:ilvl w:val="2"/>
+          <w:numId w:val="1"/>
+        </w:numPr>
+      </w:pPr>
+      <w:bookmarkStart w:id="4" w:name="_Toc367908053"/>
+      <w:r>
+        <w:t>Módulo Web</w:t>
+      </w:r>
+      <w:bookmarkEnd w:id="4"/>
+    </w:p>
+    <w:p/>
+    <w:tbl>
+      <w:tblPr>
+        <w:tblStyle w:val="Tablaconcuadrcula"/>
+        <w:tblW w:w="0" w:type="auto"/>
+        <w:tblLook w:val="04A0"/>
+      </w:tblPr>
+      <w:tblGrid>
+        <w:gridCol w:w="1526"/>
+        <w:gridCol w:w="7118"/>
+      </w:tblGrid>
+      <w:tr>
+        <w:tc>
+          <w:tcPr>
+            <w:tcW w:w="1526" w:type="dxa"/>
+          </w:tcPr>
+          <w:p>
+            <w:pPr>
+              <w:rPr>
+                <w:b/>
+              </w:rPr>
+            </w:pPr>
+            <w:r>
+              <w:rPr>
+                <w:b/>
+              </w:rPr>
+              <w:t>Identificador</w:t>
+            </w:r>
+          </w:p>
+        </w:tc>
+        <w:tc>
+          <w:tcPr>
+            <w:tcW w:w="7118" w:type="dxa"/>
+          </w:tcPr>
+          <w:p>
+            <w:r>
+              <w:t>LOGIN_WEB</w:t>
+            </w:r>
+          </w:p>
+        </w:tc>
+      </w:tr>
+      <w:tr>
+        <w:tc>
+          <w:tcPr>
+            <w:tcW w:w="1526" w:type="dxa"/>
+          </w:tcPr>
+          <w:p>
+            <w:pPr>
+              <w:rPr>
+                <w:b/>
+              </w:rPr>
+            </w:pPr>
+            <w:r>
+              <w:rPr>
+                <w:b/>
+              </w:rPr>
+              <w:t>Nombre</w:t>
+            </w:r>
+          </w:p>
+        </w:tc>
+        <w:tc>
+          <w:tcPr>
+            <w:tcW w:w="7118" w:type="dxa"/>
+          </w:tcPr>
+          <w:p>
+            <w:proofErr w:type="spellStart"/>
+            <w:r>
+              <w:t>Login</w:t>
+            </w:r>
+            <w:proofErr w:type="spellEnd"/>
+            <w:r>
+              <w:t xml:space="preserve"> web</w:t>
+            </w:r>
+          </w:p>
+        </w:tc>
+      </w:tr>
+      <w:tr>
+        <w:tc>
+          <w:tcPr>
+            <w:tcW w:w="1526" w:type="dxa"/>
+          </w:tcPr>
+          <w:p>
+            <w:pPr>
+              <w:rPr>
+                <w:b/>
+              </w:rPr>
+            </w:pPr>
+            <w:r>
+              <w:rPr>
+                <w:b/>
+              </w:rPr>
+              <w:t>Descripción</w:t>
+            </w:r>
+          </w:p>
+        </w:tc>
+        <w:tc>
+          <w:tcPr>
+            <w:tcW w:w="7118" w:type="dxa"/>
+          </w:tcPr>
+          <w:p>
+            <w:r>
+              <w:t xml:space="preserve">Un usuario </w:t>
+            </w:r>
+            <w:r>
+              <w:t>anónimo</w:t>
+            </w:r>
+            <w:r>
+              <w:t xml:space="preserve"> se autentica en el sistema a </w:t>
+            </w:r>
+            <w:r>
+              <w:t>través</w:t>
+            </w:r>
+            <w:r>
+              <w:t xml:space="preserve"> de la </w:t>
+            </w:r>
+            <w:r>
+              <w:t>página</w:t>
+            </w:r>
+            <w:r>
+              <w:t xml:space="preserve"> web. Para ello </w:t>
+            </w:r>
+            <w:r>
+              <w:t>ingresa</w:t>
+            </w:r>
+            <w:r>
+              <w:t xml:space="preserve"> su usuario y contraseña.</w:t>
+            </w:r>
+          </w:p>
+        </w:tc>
+      </w:tr>
+    </w:tbl>
+    <w:p/>
+    <w:tbl>
+      <w:tblPr>
+        <w:tblStyle w:val="Tablaconcuadrcula"/>
+        <w:tblW w:w="0" w:type="auto"/>
+        <w:tblLook w:val="04A0"/>
+      </w:tblPr>
+      <w:tblGrid>
+        <w:gridCol w:w="1526"/>
+        <w:gridCol w:w="7118"/>
+      </w:tblGrid>
+      <w:tr>
+        <w:tc>
+          <w:tcPr>
+            <w:tcW w:w="1526" w:type="dxa"/>
+          </w:tcPr>
+          <w:p>
+            <w:pPr>
+              <w:rPr>
+                <w:b/>
+              </w:rPr>
+            </w:pPr>
+            <w:r>
+              <w:rPr>
+                <w:b/>
+              </w:rPr>
+              <w:t>Identificador</w:t>
+            </w:r>
+          </w:p>
+        </w:tc>
+        <w:tc>
+          <w:tcPr>
+            <w:tcW w:w="7118" w:type="dxa"/>
+          </w:tcPr>
+          <w:p>
+            <w:r>
+              <w:t>BC_WEB</w:t>
+            </w:r>
+          </w:p>
+        </w:tc>
+      </w:tr>
+      <w:tr>
+        <w:tc>
+          <w:tcPr>
+            <w:tcW w:w="1526" w:type="dxa"/>
+          </w:tcPr>
+          <w:p>
+            <w:pPr>
+              <w:rPr>
+                <w:b/>
+              </w:rPr>
+            </w:pPr>
+            <w:r>
+              <w:rPr>
+                <w:b/>
+              </w:rPr>
+              <w:t>Nombre</w:t>
+            </w:r>
+          </w:p>
+        </w:tc>
+        <w:tc>
+          <w:tcPr>
+            <w:tcW w:w="7118" w:type="dxa"/>
+          </w:tcPr>
+          <w:p>
+            <w:r>
+              <w:t>Buscar contenidos web</w:t>
+            </w:r>
+          </w:p>
+        </w:tc>
+      </w:tr>
+      <w:tr>
+        <w:tc>
+          <w:tcPr>
+            <w:tcW w:w="1526" w:type="dxa"/>
+          </w:tcPr>
+          <w:p>
+            <w:pPr>
+              <w:rPr>
+                <w:b/>
+              </w:rPr>
+            </w:pPr>
+            <w:r>
+              <w:rPr>
+                <w:b/>
+              </w:rPr>
+              <w:t>Descripción</w:t>
+            </w:r>
+          </w:p>
+        </w:tc>
+        <w:tc>
+          <w:tcPr>
+            <w:tcW w:w="7118" w:type="dxa"/>
+          </w:tcPr>
+          <w:p>
+            <w:r>
+              <w:t xml:space="preserve">Un usuario anónimo o autenticado en el sistema busca un contenido a </w:t>
+            </w:r>
+            <w:r>
+              <w:t>través</w:t>
+            </w:r>
+            <w:r>
+              <w:t xml:space="preserve"> de la interfaz web, con la posibilidad de </w:t>
+            </w:r>
+            <w:r>
+              <w:t>seleccionar</w:t>
+            </w:r>
+            <w:r>
+              <w:t xml:space="preserve"> la </w:t>
+            </w:r>
+            <w:r>
+              <w:t>categoría</w:t>
+            </w:r>
+            <w:r>
+              <w:t xml:space="preserve"> del contenido entre las disponibles o ingresar el nombre del mismo</w:t>
+            </w:r>
+            <w:r>
+              <w:t>.</w:t>
+            </w:r>
+          </w:p>
+        </w:tc>
+      </w:tr>
+    </w:tbl>
+    <w:p/>
+    <w:tbl>
+      <w:tblPr>
+        <w:tblStyle w:val="Tablaconcuadrcula"/>
+        <w:tblW w:w="0" w:type="auto"/>
+        <w:tblLook w:val="04A0"/>
+      </w:tblPr>
+      <w:tblGrid>
+        <w:gridCol w:w="1526"/>
+        <w:gridCol w:w="7118"/>
+      </w:tblGrid>
+      <w:tr>
+        <w:tc>
+          <w:tcPr>
+            <w:tcW w:w="1526" w:type="dxa"/>
+          </w:tcPr>
+          <w:p>
+            <w:pPr>
+              <w:rPr>
+                <w:b/>
+              </w:rPr>
+            </w:pPr>
+            <w:r>
+              <w:rPr>
+                <w:b/>
+              </w:rPr>
+              <w:t>Identificador</w:t>
+            </w:r>
+          </w:p>
+        </w:tc>
+        <w:tc>
+          <w:tcPr>
+            <w:tcW w:w="7118" w:type="dxa"/>
+          </w:tcPr>
+          <w:p>
+            <w:r>
+              <w:t>LOGOUT_WEB</w:t>
+            </w:r>
+          </w:p>
+        </w:tc>
+      </w:tr>
+      <w:tr>
+        <w:tc>
+          <w:tcPr>
+            <w:tcW w:w="1526" w:type="dxa"/>
+          </w:tcPr>
+          <w:p>
+            <w:pPr>
+              <w:rPr>
+                <w:b/>
+              </w:rPr>
+            </w:pPr>
+            <w:r>
+              <w:rPr>
+                <w:b/>
+              </w:rPr>
+              <w:t>Nombre</w:t>
+            </w:r>
+          </w:p>
+        </w:tc>
+        <w:tc>
+          <w:tcPr>
+            <w:tcW w:w="7118" w:type="dxa"/>
+          </w:tcPr>
+          <w:p>
+            <w:proofErr w:type="spellStart"/>
+            <w:r>
+              <w:t>Logout</w:t>
+            </w:r>
+            <w:proofErr w:type="spellEnd"/>
+            <w:r>
+              <w:t xml:space="preserve"> web</w:t>
+            </w:r>
+          </w:p>
+        </w:tc>
+      </w:tr>
+      <w:tr>
+        <w:tc>
+          <w:tcPr>
+            <w:tcW w:w="1526" w:type="dxa"/>
+          </w:tcPr>
+          <w:p>
+            <w:pPr>
+              <w:rPr>
+                <w:b/>
+              </w:rPr>
+            </w:pPr>
+            <w:r>
+              <w:rPr>
+                <w:b/>
+              </w:rPr>
+              <w:t>Descripción</w:t>
+            </w:r>
+          </w:p>
+        </w:tc>
+        <w:tc>
+          <w:tcPr>
+            <w:tcW w:w="7118" w:type="dxa"/>
+          </w:tcPr>
+          <w:p>
+            <w:r>
+              <w:t xml:space="preserve">Un usuario previamente autenticado en el sistema hace clic en el </w:t>
+            </w:r>
+            <w:r>
+              <w:t>botón</w:t>
+            </w:r>
+            <w:r>
+              <w:t xml:space="preserve"> salir</w:t>
+            </w:r>
+            <w:r>
+              <w:t xml:space="preserve"> de la </w:t>
+            </w:r>
+            <w:proofErr w:type="spellStart"/>
+            <w:r>
+              <w:t>inter</w:t>
+            </w:r>
+            <w:r>
+              <w:t>s</w:t>
+            </w:r>
+            <w:r>
+              <w:t>faz</w:t>
+            </w:r>
+            <w:proofErr w:type="spellEnd"/>
+            <w:r>
+              <w:t xml:space="preserve"> web del sistema quedando </w:t>
+            </w:r>
+            <w:r>
+              <w:t>automáticamente</w:t>
+            </w:r>
+            <w:r>
+              <w:t xml:space="preserve"> como un usuario </w:t>
+            </w:r>
+            <w:r>
+              <w:t>anónimo</w:t>
+            </w:r>
+            <w:r>
+              <w:t>.</w:t>
+            </w:r>
+          </w:p>
+        </w:tc>
+      </w:tr>
+    </w:tbl>
+    <w:p/>
+    <w:p>
+      <w:r>
+        <w:br w:type="page"/>
+      </w:r>
+    </w:p>
+    <w:p>
+      <w:pPr>
+        <w:pStyle w:val="Ttulo3"/>
+        <w:numPr>
+          <w:ilvl w:val="2"/>
+          <w:numId w:val="1"/>
+        </w:numPr>
+      </w:pPr>
+      <w:bookmarkStart w:id="5" w:name="_Toc367908054"/>
+      <w:r>
+        <w:lastRenderedPageBreak/>
+        <w:t>Módulo Móvil</w:t>
+      </w:r>
+      <w:bookmarkEnd w:id="5"/>
+    </w:p>
+    <w:p/>
+    <w:tbl>
+      <w:tblPr>
+        <w:tblStyle w:val="Tablaconcuadrcula"/>
+        <w:tblW w:w="0" w:type="auto"/>
+        <w:tblLook w:val="04A0"/>
+      </w:tblPr>
+      <w:tblGrid>
+        <w:gridCol w:w="1526"/>
+        <w:gridCol w:w="7118"/>
+      </w:tblGrid>
+      <w:tr>
+        <w:tc>
+          <w:tcPr>
+            <w:tcW w:w="1526" w:type="dxa"/>
+          </w:tcPr>
+          <w:p>
+            <w:pPr>
+              <w:rPr>
+                <w:b/>
+              </w:rPr>
+            </w:pPr>
+            <w:r>
+              <w:rPr>
+                <w:b/>
+              </w:rPr>
+              <w:t>Identificador</w:t>
+            </w:r>
+          </w:p>
+        </w:tc>
+        <w:tc>
+          <w:tcPr>
+            <w:tcW w:w="7118" w:type="dxa"/>
+          </w:tcPr>
+          <w:p>
+            <w:r>
+              <w:t>LOGIN_MOVIL</w:t>
+            </w:r>
+          </w:p>
+        </w:tc>
+      </w:tr>
+      <w:tr>
+        <w:tc>
+          <w:tcPr>
+            <w:tcW w:w="1526" w:type="dxa"/>
+          </w:tcPr>
+          <w:p>
+            <w:pPr>
+              <w:rPr>
+                <w:b/>
+              </w:rPr>
+            </w:pPr>
+            <w:r>
+              <w:rPr>
+                <w:b/>
+              </w:rPr>
+              <w:t>Nombre</w:t>
+            </w:r>
+          </w:p>
+        </w:tc>
+        <w:tc>
+          <w:tcPr>
+            <w:tcW w:w="7118" w:type="dxa"/>
+          </w:tcPr>
+          <w:p>
+            <w:proofErr w:type="spellStart"/>
+            <w:r>
+              <w:t>Login</w:t>
+            </w:r>
+            <w:proofErr w:type="spellEnd"/>
+            <w:r>
+              <w:t xml:space="preserve"> a través de dispositivo móvil</w:t>
+            </w:r>
+          </w:p>
+        </w:tc>
+      </w:tr>
+      <w:tr>
+        <w:tc>
+          <w:tcPr>
+            <w:tcW w:w="1526" w:type="dxa"/>
+          </w:tcPr>
+          <w:p>
+            <w:pPr>
+              <w:rPr>
+                <w:b/>
+              </w:rPr>
+            </w:pPr>
+            <w:r>
+              <w:rPr>
+                <w:b/>
+              </w:rPr>
+              <w:t>Descripción</w:t>
+            </w:r>
+          </w:p>
+        </w:tc>
+        <w:tc>
+          <w:tcPr>
+            <w:tcW w:w="7118" w:type="dxa"/>
+          </w:tcPr>
+          <w:p>
+            <w:r>
+              <w:t xml:space="preserve">Un usuario </w:t>
+            </w:r>
+            <w:r>
+              <w:t>anónimo</w:t>
+            </w:r>
+            <w:r>
+              <w:t xml:space="preserve"> se autentica en el sistema a </w:t>
+            </w:r>
+            <w:r>
+              <w:t>través</w:t>
+            </w:r>
+            <w:r>
+              <w:t xml:space="preserve"> de la aplicación móvil del portal instalada en su dispositivo móvil </w:t>
+            </w:r>
+            <w:proofErr w:type="spellStart"/>
+            <w:r>
+              <w:t>Android</w:t>
+            </w:r>
+            <w:proofErr w:type="spellEnd"/>
+            <w:r>
+              <w:t xml:space="preserve">. Para ello </w:t>
+            </w:r>
+            <w:r>
+              <w:t>ingresa</w:t>
+            </w:r>
+            <w:r>
+              <w:t xml:space="preserve"> su usuario y contraseña.</w:t>
+            </w:r>
+          </w:p>
+        </w:tc>
+      </w:tr>
+    </w:tbl>
+    <w:p/>
+    <w:tbl>
+      <w:tblPr>
+        <w:tblStyle w:val="Tablaconcuadrcula"/>
+        <w:tblW w:w="0" w:type="auto"/>
+        <w:tblLook w:val="04A0"/>
+      </w:tblPr>
+      <w:tblGrid>
+        <w:gridCol w:w="1526"/>
+        <w:gridCol w:w="7118"/>
+      </w:tblGrid>
+      <w:tr>
+        <w:tc>
+          <w:tcPr>
+            <w:tcW w:w="1526" w:type="dxa"/>
+          </w:tcPr>
+          <w:p>
+            <w:pPr>
+              <w:rPr>
+                <w:b/>
+              </w:rPr>
+            </w:pPr>
+            <w:r>
+              <w:rPr>
+                <w:b/>
+              </w:rPr>
+              <w:t>Identificador</w:t>
+            </w:r>
+          </w:p>
+        </w:tc>
+        <w:tc>
+          <w:tcPr>
+            <w:tcW w:w="7118" w:type="dxa"/>
+          </w:tcPr>
+          <w:p>
+            <w:r>
+              <w:t>BC_MOVIL</w:t>
+            </w:r>
+          </w:p>
+        </w:tc>
+      </w:tr>
+      <w:tr>
+        <w:tc>
+          <w:tcPr>
+            <w:tcW w:w="1526" w:type="dxa"/>
+          </w:tcPr>
+          <w:p>
+            <w:pPr>
+              <w:rPr>
+                <w:b/>
+              </w:rPr>
+            </w:pPr>
+            <w:r>
+              <w:rPr>
+                <w:b/>
+              </w:rPr>
+              <w:t>Nombre</w:t>
+            </w:r>
+          </w:p>
+        </w:tc>
+        <w:tc>
+          <w:tcPr>
+            <w:tcW w:w="7118" w:type="dxa"/>
+          </w:tcPr>
+          <w:p>
+            <w:r>
+              <w:t>Buscar contenidos desde dispositivo móvil</w:t>
+            </w:r>
+          </w:p>
+        </w:tc>
+      </w:tr>
+      <w:tr>
+        <w:tc>
+          <w:tcPr>
+            <w:tcW w:w="1526" w:type="dxa"/>
+          </w:tcPr>
+          <w:p>
+            <w:pPr>
+              <w:rPr>
+                <w:b/>
+              </w:rPr>
+            </w:pPr>
+            <w:r>
+              <w:rPr>
+                <w:b/>
+              </w:rPr>
+              <w:t>Descripción</w:t>
+            </w:r>
+          </w:p>
+        </w:tc>
+        <w:tc>
+          <w:tcPr>
+            <w:tcW w:w="7118" w:type="dxa"/>
+          </w:tcPr>
+          <w:p>
+            <w:r>
+              <w:t xml:space="preserve">Un usuario anónimo o autenticado en el sistema busca un contenido a </w:t>
+            </w:r>
+            <w:r>
+              <w:t>través</w:t>
+            </w:r>
+            <w:r>
+              <w:t xml:space="preserve"> de la aplicación </w:t>
+            </w:r>
+            <w:r>
+              <w:t>móvil</w:t>
+            </w:r>
+            <w:r>
+              <w:t xml:space="preserve">, con la posibilidad de </w:t>
+            </w:r>
+            <w:r>
+              <w:t>seleccionar</w:t>
+            </w:r>
+            <w:r>
+              <w:t xml:space="preserve"> la </w:t>
+            </w:r>
+            <w:r>
+              <w:t>categoría</w:t>
+            </w:r>
+            <w:r>
+              <w:t xml:space="preserve"> del contenido entre las disponibles o ingresar el nombre del mismo.</w:t>
+            </w:r>
+          </w:p>
+        </w:tc>
+      </w:tr>
+    </w:tbl>
+    <w:p/>
+    <w:tbl>
+      <w:tblPr>
+        <w:tblStyle w:val="Tablaconcuadrcula"/>
+        <w:tblW w:w="0" w:type="auto"/>
+        <w:tblLook w:val="04A0"/>
+      </w:tblPr>
+      <w:tblGrid>
+        <w:gridCol w:w="1526"/>
+        <w:gridCol w:w="7118"/>
+      </w:tblGrid>
+      <w:tr>
+        <w:tc>
+          <w:tcPr>
+            <w:tcW w:w="1526" w:type="dxa"/>
+          </w:tcPr>
+          <w:p>
+            <w:pPr>
+              <w:rPr>
+                <w:b/>
+              </w:rPr>
+            </w:pPr>
+            <w:r>
+              <w:rPr>
+                <w:b/>
+              </w:rPr>
+              <w:t>Identificador</w:t>
+            </w:r>
+          </w:p>
+        </w:tc>
+        <w:tc>
+          <w:tcPr>
+            <w:tcW w:w="7118" w:type="dxa"/>
+          </w:tcPr>
+          <w:p>
+            <w:r>
+              <w:t>LOGOUT_MOVIL</w:t>
+            </w:r>
+          </w:p>
+        </w:tc>
+      </w:tr>
+      <w:tr>
+        <w:tc>
+          <w:tcPr>
+            <w:tcW w:w="1526" w:type="dxa"/>
+          </w:tcPr>
+          <w:p>
+            <w:pPr>
+              <w:rPr>
+                <w:b/>
+              </w:rPr>
+            </w:pPr>
+            <w:r>
+              <w:rPr>
+                <w:b/>
+              </w:rPr>
+              <w:t>Nombre</w:t>
+            </w:r>
+          </w:p>
+        </w:tc>
+        <w:tc>
+          <w:tcPr>
+            <w:tcW w:w="7118" w:type="dxa"/>
+          </w:tcPr>
+          <w:p>
+            <w:r>
+              <w:t>Desincronización</w:t>
+            </w:r>
+            <w:r>
+              <w:t xml:space="preserve"> del dispositivo móvil</w:t>
+            </w:r>
+          </w:p>
+        </w:tc>
+      </w:tr>
+      <w:tr>
+        <w:tc>
+          <w:tcPr>
+            <w:tcW w:w="1526" w:type="dxa"/>
+          </w:tcPr>
+          <w:p>
+            <w:pPr>
+              <w:rPr>
+                <w:b/>
+              </w:rPr>
+            </w:pPr>
+            <w:r>
+              <w:rPr>
+                <w:b/>
+              </w:rPr>
+              <w:t>Descripción</w:t>
+            </w:r>
+          </w:p>
+        </w:tc>
+        <w:tc>
+          <w:tcPr>
+            <w:tcW w:w="7118" w:type="dxa"/>
+          </w:tcPr>
+          <w:p>
+            <w:r>
+              <w:t xml:space="preserve">Un usuario cuyo dispositivo móvil estaba sincronizado con la tienda hace </w:t>
+            </w:r>
+            <w:r>
+              <w:t>clic</w:t>
+            </w:r>
+            <w:r>
+              <w:t xml:space="preserve"> en el botón desvincular quedando instantáneamente sin conectividad con la cuenta del usuario.</w:t>
+            </w:r>
+          </w:p>
+        </w:tc>
+      </w:tr>
+    </w:tbl>
+    <w:p/>
+    <w:p>
+      <w:r>
+        <w:br w:type="page"/>
+      </w:r>
+    </w:p>
+    <w:p/>
+    <w:p>
+      <w:pPr>
+        <w:pStyle w:val="Ttulo2"/>
+        <w:numPr>
+          <w:ilvl w:val="1"/>
+          <w:numId w:val="1"/>
+        </w:numPr>
+      </w:pPr>
+      <w:bookmarkStart w:id="6" w:name="_Toc367908055"/>
+      <w:r>
+        <w:t xml:space="preserve">Diagrama de casos de uso </w:t>
+      </w:r>
+      <w:r>
+        <w:t>críticos</w:t>
+      </w:r>
+      <w:bookmarkEnd w:id="6"/>
+    </w:p>
+    <w:p/>
+    <w:p>
+      <w:pPr>
+        <w:keepNext/>
+      </w:pPr>
+      <w:r>
+        <w:rPr>
+          <w:noProof/>
+          <w:lang w:eastAsia="es-ES"/>
+        </w:rPr>
+        <w:drawing>
+          <wp:inline distT="0" distB="0" distL="0" distR="0">
+            <wp:extent cx="5162550" cy="4876800"/>
+            <wp:effectExtent l="19050" t="0" r="0" b="0"/>
+            <wp:docPr id="13" name="Imagen 4"/>
+            <wp:cNvGraphicFramePr>
+              <a:graphicFrameLocks xmlns:a="http://schemas.openxmlformats.org/drawingml/2006/main" noChangeAspect="1"/>
+            </wp:cNvGraphicFramePr>
+            <a:graphic xmlns:a="http://schemas.openxmlformats.org/drawingml/2006/main">
+              <a:graphicData uri="http://schemas.openxmlformats.org/drawingml/2006/picture">
+                <pic:pic xmlns:pic="http://schemas.openxmlformats.org/drawingml/2006/picture">
+                  <pic:nvPicPr>
+                    <pic:cNvPr id="0" name="Picture 4"/>
+                    <pic:cNvPicPr>
+                      <a:picLocks noChangeAspect="1" noChangeArrowheads="1"/>
+                    </pic:cNvPicPr>
+                  </pic:nvPicPr>
+                  <pic:blipFill>
+                    <a:blip r:embed="rId9"/>
+                    <a:srcRect l="1411" t="1124" r="2998" b="2996"/>
+                    <a:stretch>
+                      <a:fillRect/>
+                    </a:stretch>
+                  </pic:blipFill>
+                  <pic:spPr bwMode="auto">
+                    <a:xfrm>
+                      <a:off x="0" y="0"/>
+                      <a:ext cx="5162550" cy="4876800"/>
                     </a:xfrm>
                     <a:prstGeom prst="rect">
                       <a:avLst/>
@@ -2376,7 +3419,7 @@
         <w:pStyle w:val="Epgrafe"/>
         <w:jc w:val="center"/>
       </w:pPr>
-      <w:bookmarkStart w:id="2" w:name="_Toc367908083"/>
+      <w:bookmarkStart w:id="7" w:name="_Toc367908084"/>
       <w:r>
         <w:t xml:space="preserve">Imagen </w:t>
       </w:r>
@@ -2385,30 +3428,15 @@
           <w:rPr>
             <w:noProof/>
           </w:rPr>
-          <w:t>1</w:t>
+          <w:t>2</w:t>
         </w:r>
       </w:fldSimple>
       <w:r>
-        <w:t>: Modelo de dominio de la aplicación</w:t>
-      </w:r>
-      <w:bookmarkEnd w:id="2"/>
-    </w:p>
-    <w:p>
-      <w:pPr>
-        <w:jc w:val="center"/>
-        <w:rPr>
-          <w:sz w:val="24"/>
-          <w:szCs w:val="24"/>
-        </w:rPr>
-      </w:pPr>
-      <w:r>
-        <w:rPr>
-          <w:sz w:val="24"/>
-          <w:szCs w:val="24"/>
-        </w:rPr>
-        <w:br w:type="page"/>
-      </w:r>
-    </w:p>
+        <w:t>: Diagrama de casos de uso críticos</w:t>
+      </w:r>
+      <w:bookmarkEnd w:id="7"/>
+    </w:p>
+    <w:p/>
     <w:p>
       <w:pPr>
         <w:pStyle w:val="Ttulo1"/>
@@ -2417,12 +3445,11 @@
           <w:numId w:val="1"/>
         </w:numPr>
       </w:pPr>
-      <w:bookmarkStart w:id="3" w:name="_Toc367908051"/>
-      <w:r>
-        <w:lastRenderedPageBreak/>
-        <w:t>Vista de Casos de Uso</w:t>
-      </w:r>
-      <w:bookmarkEnd w:id="3"/>
+      <w:bookmarkStart w:id="8" w:name="_Toc367908056"/>
+      <w:r>
+        <w:t>Vista Lógica</w:t>
+      </w:r>
+      <w:bookmarkEnd w:id="8"/>
     </w:p>
     <w:p/>
     <w:p>
@@ -2430,36 +3457,46 @@
         <w:ind w:firstLine="708"/>
       </w:pPr>
       <w:r>
-        <w:t xml:space="preserve">La Vista de Casos de uso tiene como objetivo presentar un subconjunto del total de los casos de uso definidos para el sistema al cual llamaremos “casos de uso </w:t>
-      </w:r>
-      <w:r>
-        <w:t>críticos</w:t>
-      </w:r>
-      <w:r>
-        <w:t xml:space="preserve"> para la arquitectura del sistema”. </w:t>
-      </w:r>
-      <w:r>
-        <w:t>Éstos casos de uso críticos se eligieron utilizando criterios de cobertura (que accionen el mayor número de componentes de la arquitectura), disparidad (que no hayan dos casos de uso similares), prioridad (que sean prioritarios dentro de todos los casos de uso definidos), complejidad (que posean lógica compleja) y riesgo tecnológico (que tengan una alta dependencia de módulos propios o de terceros que puedan representar riesgo).</w:t>
-      </w:r>
-    </w:p>
-    <w:p>
-      <w:r>
-        <w:tab/>
-        <w:t xml:space="preserve">Los casos de uso </w:t>
-      </w:r>
-      <w:r>
-        <w:t>críticos</w:t>
-      </w:r>
-      <w:r>
-        <w:t xml:space="preserve"> para la arquitectura del sistema </w:t>
-      </w:r>
-      <w:r>
-        <w:t>serán</w:t>
-      </w:r>
-      <w:r>
-        <w:t xml:space="preserve"> prototipados en una etapa temprana del desarrollo del sistema con el fin de validar la arquitectura.</w:t>
-      </w:r>
-    </w:p>
+        <w:t xml:space="preserve">La Vista </w:t>
+      </w:r>
+      <w:r>
+        <w:t>Lógica</w:t>
+      </w:r>
+      <w:r>
+        <w:t xml:space="preserve"> permite describir el sistema en base a abstracciones fundamentales del diseño orientado a objetos para dar soporte a los requerimientos funcionales establecidos. Adoptando un enfoque </w:t>
+      </w:r>
+      <w:r>
+        <w:rPr>
+          <w:i/>
+        </w:rPr>
+        <w:t>top-</w:t>
+      </w:r>
+      <w:proofErr w:type="spellStart"/>
+      <w:r>
+        <w:rPr>
+          <w:i/>
+        </w:rPr>
+        <w:t>down</w:t>
+      </w:r>
+      <w:proofErr w:type="spellEnd"/>
+      <w:r>
+        <w:rPr>
+          <w:b/>
+          <w:i/>
+        </w:rPr>
+        <w:t xml:space="preserve"> </w:t>
+      </w:r>
+      <w:r>
+        <w:t xml:space="preserve">descompondremos al sistema en un conjunto de  subsistemas, como pueden ser las capas lógicas, y a través de sucesivos refinamientos se llegará a las unidades lógicas </w:t>
+      </w:r>
+      <w:r>
+        <w:t>más</w:t>
+      </w:r>
+      <w:r>
+        <w:t xml:space="preserve"> pequeñas.</w:t>
+      </w:r>
+    </w:p>
+    <w:p/>
     <w:p>
       <w:pPr>
         <w:pStyle w:val="Ttulo2"/>
@@ -2468,16 +3505,38 @@
           <w:numId w:val="1"/>
         </w:numPr>
       </w:pPr>
-      <w:bookmarkStart w:id="4" w:name="_Toc367908052"/>
-      <w:r>
-        <w:t xml:space="preserve">Casos de uso </w:t>
-      </w:r>
-      <w:r>
-        <w:t>críticos</w:t>
-      </w:r>
-      <w:bookmarkEnd w:id="4"/>
-    </w:p>
-    <w:p/>
+      <w:bookmarkStart w:id="9" w:name="_Toc367908057"/>
+      <w:r>
+        <w:lastRenderedPageBreak/>
+        <w:t>Estilo Arquitectónico</w:t>
+      </w:r>
+      <w:bookmarkEnd w:id="9"/>
+    </w:p>
+    <w:p>
+      <w:pPr>
+        <w:ind w:left="360"/>
+      </w:pPr>
+    </w:p>
+    <w:p>
+      <w:pPr>
+        <w:ind w:firstLine="708"/>
+      </w:pPr>
+      <w:r>
+        <w:t xml:space="preserve">El estilo arquitectónico adoptado para el desarrollo de la solución es el de Capas Estrictas, donde cada capa consume interfaces (tiene visibilidad) de su inmediata inferior. En la siguiente imagen se presenta el diagrama de componentes de la arquitectura previamente mencionada, en la cual se identifican cuatro subsistemas: Capa de Persistencia, Capa de Negocio, Capa de Servicios y Capa de </w:t>
+      </w:r>
+      <w:r>
+        <w:t>Presentación</w:t>
+      </w:r>
+      <w:r>
+        <w:t xml:space="preserve"> estando las dos </w:t>
+      </w:r>
+      <w:r>
+        <w:t>últimas</w:t>
+      </w:r>
+      <w:r>
+        <w:t xml:space="preserve"> a un mismo nivel ya que ambos dependen de la Capa de negocio y no tienen dependencias entre sí.</w:t>
+      </w:r>
+    </w:p>
     <w:p>
       <w:pPr>
         <w:pStyle w:val="Ttulo3"/>
@@ -2486,785 +3545,331 @@
           <w:numId w:val="1"/>
         </w:numPr>
       </w:pPr>
-      <w:bookmarkStart w:id="5" w:name="_Toc367908053"/>
-      <w:r>
-        <w:t>Módulo Web</w:t>
-      </w:r>
-      <w:bookmarkEnd w:id="5"/>
+      <w:bookmarkStart w:id="10" w:name="_Toc367908058"/>
+      <w:r>
+        <w:t>Subsistemas de la arquitectura</w:t>
+      </w:r>
+      <w:bookmarkEnd w:id="10"/>
     </w:p>
     <w:p/>
-    <w:tbl>
-      <w:tblPr>
-        <w:tblStyle w:val="Tablaconcuadrcula"/>
-        <w:tblW w:w="0" w:type="auto"/>
-        <w:tblLook w:val="04A0"/>
-      </w:tblPr>
-      <w:tblGrid>
-        <w:gridCol w:w="4322"/>
-        <w:gridCol w:w="4322"/>
-      </w:tblGrid>
-      <w:tr>
-        <w:tc>
-          <w:tcPr>
-            <w:tcW w:w="4322" w:type="dxa"/>
-          </w:tcPr>
-          <w:p>
-            <w:pPr>
-              <w:rPr>
-                <w:b/>
-              </w:rPr>
-            </w:pPr>
-            <w:r>
-              <w:rPr>
-                <w:b/>
-              </w:rPr>
-              <w:t>Identificador</w:t>
-            </w:r>
-          </w:p>
-        </w:tc>
-        <w:tc>
-          <w:tcPr>
-            <w:tcW w:w="4322" w:type="dxa"/>
-          </w:tcPr>
-          <w:p>
-            <w:r>
-              <w:t>LOGIN_WEB</w:t>
-            </w:r>
-          </w:p>
-        </w:tc>
-      </w:tr>
-      <w:tr>
-        <w:tc>
-          <w:tcPr>
-            <w:tcW w:w="4322" w:type="dxa"/>
-          </w:tcPr>
-          <w:p>
-            <w:pPr>
-              <w:rPr>
-                <w:b/>
-              </w:rPr>
-            </w:pPr>
-            <w:r>
-              <w:rPr>
-                <w:b/>
-              </w:rPr>
-              <w:t>Nombre</w:t>
-            </w:r>
-          </w:p>
-        </w:tc>
-        <w:tc>
-          <w:tcPr>
-            <w:tcW w:w="4322" w:type="dxa"/>
-          </w:tcPr>
-          <w:p>
-            <w:r>
-              <w:t>Login web</w:t>
-            </w:r>
-          </w:p>
-        </w:tc>
-      </w:tr>
-      <w:tr>
-        <w:tc>
-          <w:tcPr>
-            <w:tcW w:w="4322" w:type="dxa"/>
-          </w:tcPr>
-          <w:p>
-            <w:pPr>
-              <w:rPr>
-                <w:b/>
-              </w:rPr>
-            </w:pPr>
-            <w:r>
-              <w:rPr>
-                <w:b/>
-              </w:rPr>
-              <w:t>Descripción</w:t>
-            </w:r>
-          </w:p>
-        </w:tc>
-        <w:tc>
-          <w:tcPr>
-            <w:tcW w:w="4322" w:type="dxa"/>
-          </w:tcPr>
-          <w:p>
-            <w:r>
-              <w:t xml:space="preserve">Un usuario </w:t>
-            </w:r>
-            <w:r>
-              <w:t>anónimo</w:t>
-            </w:r>
-            <w:r>
-              <w:t xml:space="preserve"> se autentica en el sistema a </w:t>
-            </w:r>
-            <w:r>
-              <w:t>través</w:t>
-            </w:r>
-            <w:r>
-              <w:t xml:space="preserve"> de la </w:t>
-            </w:r>
-            <w:r>
-              <w:t>página</w:t>
-            </w:r>
-            <w:r>
-              <w:t xml:space="preserve"> web. Para ello </w:t>
-            </w:r>
-            <w:r>
-              <w:t>ingresa</w:t>
-            </w:r>
-            <w:r>
-              <w:t xml:space="preserve"> su usuario y contraseña.</w:t>
-            </w:r>
-          </w:p>
-        </w:tc>
-      </w:tr>
-    </w:tbl>
+    <w:p>
+      <w:pPr>
+        <w:ind w:firstLine="708"/>
+      </w:pPr>
+      <w:r>
+        <w:t xml:space="preserve">En esta sección se dará una breve introducción cada Subsistema identificado para la arquitectura adoptada, </w:t>
+      </w:r>
+      <w:r>
+        <w:t>así</w:t>
+      </w:r>
+      <w:r>
+        <w:t xml:space="preserve"> como una reseña de las unidades lógicas y funcionalidades que contienen.</w:t>
+      </w:r>
+    </w:p>
+    <w:p>
+      <w:pPr>
+        <w:pStyle w:val="Ttulo4"/>
+      </w:pPr>
+      <w:r>
+        <w:t>Capa de Presentación</w:t>
+      </w:r>
+    </w:p>
     <w:p/>
-    <w:tbl>
-      <w:tblPr>
-        <w:tblStyle w:val="Tablaconcuadrcula"/>
-        <w:tblW w:w="0" w:type="auto"/>
-        <w:tblLook w:val="04A0"/>
-      </w:tblPr>
-      <w:tblGrid>
-        <w:gridCol w:w="4322"/>
-        <w:gridCol w:w="4322"/>
-      </w:tblGrid>
-      <w:tr>
-        <w:tc>
-          <w:tcPr>
-            <w:tcW w:w="4322" w:type="dxa"/>
-          </w:tcPr>
-          <w:p>
-            <w:pPr>
-              <w:rPr>
-                <w:b/>
-              </w:rPr>
-            </w:pPr>
-            <w:r>
-              <w:rPr>
-                <w:b/>
-              </w:rPr>
-              <w:t>Identificador</w:t>
-            </w:r>
-          </w:p>
-        </w:tc>
-        <w:tc>
-          <w:tcPr>
-            <w:tcW w:w="4322" w:type="dxa"/>
-          </w:tcPr>
-          <w:p>
-            <w:r>
-              <w:t>BC_WEB</w:t>
-            </w:r>
-          </w:p>
-        </w:tc>
-      </w:tr>
-      <w:tr>
-        <w:tc>
-          <w:tcPr>
-            <w:tcW w:w="4322" w:type="dxa"/>
-          </w:tcPr>
-          <w:p>
-            <w:pPr>
-              <w:rPr>
-                <w:b/>
-              </w:rPr>
-            </w:pPr>
-            <w:r>
-              <w:rPr>
-                <w:b/>
-              </w:rPr>
-              <w:t>Nombre</w:t>
-            </w:r>
-          </w:p>
-        </w:tc>
-        <w:tc>
-          <w:tcPr>
-            <w:tcW w:w="4322" w:type="dxa"/>
-          </w:tcPr>
-          <w:p>
-            <w:r>
-              <w:t>Buscar contenidos web</w:t>
-            </w:r>
-          </w:p>
-        </w:tc>
-      </w:tr>
-      <w:tr>
-        <w:tc>
-          <w:tcPr>
-            <w:tcW w:w="4322" w:type="dxa"/>
-          </w:tcPr>
-          <w:p>
-            <w:pPr>
-              <w:rPr>
-                <w:b/>
-              </w:rPr>
-            </w:pPr>
-            <w:r>
-              <w:rPr>
-                <w:b/>
-              </w:rPr>
-              <w:t>Descripción</w:t>
-            </w:r>
-          </w:p>
-        </w:tc>
-        <w:tc>
-          <w:tcPr>
-            <w:tcW w:w="4322" w:type="dxa"/>
-          </w:tcPr>
-          <w:p>
-            <w:r>
-              <w:t xml:space="preserve">Un usuario anónimo o autenticado en el sistema busca un contenido a </w:t>
-            </w:r>
-            <w:r>
-              <w:t>través</w:t>
-            </w:r>
-            <w:r>
-              <w:t xml:space="preserve"> de la interfaz web, con la posibilidad de </w:t>
-            </w:r>
-            <w:r>
-              <w:t>seleccionar</w:t>
-            </w:r>
-            <w:r>
-              <w:t xml:space="preserve"> la </w:t>
-            </w:r>
-            <w:r>
-              <w:t>categoría</w:t>
-            </w:r>
-            <w:r>
-              <w:t xml:space="preserve"> del contenido entre las disponibles o ingresar el nombre del mismo</w:t>
-            </w:r>
-            <w:r>
-              <w:t>.</w:t>
-            </w:r>
-          </w:p>
-        </w:tc>
-      </w:tr>
-    </w:tbl>
+    <w:p>
+      <w:pPr>
+        <w:ind w:firstLine="708"/>
+      </w:pPr>
+      <w:r>
+        <w:t xml:space="preserve">La capa de </w:t>
+      </w:r>
+      <w:r>
+        <w:t>presentación</w:t>
+      </w:r>
+      <w:r>
+        <w:t xml:space="preserve"> contiene los componentes de la aplicación que conforman la interfaz de usuario y manejan las interacciones con los mismos.</w:t>
+      </w:r>
+    </w:p>
+    <w:p>
+      <w:pPr>
+        <w:ind w:firstLine="708"/>
+      </w:pPr>
+      <w:r>
+        <w:t xml:space="preserve">Dado que la aplicación a desarrollar constará tanto de un modulo web como un modulo </w:t>
+      </w:r>
+      <w:r>
+        <w:t>móvil</w:t>
+      </w:r>
+      <w:r>
+        <w:t xml:space="preserve">, vale destacar algunas </w:t>
+      </w:r>
+      <w:r>
+        <w:t>particularidades</w:t>
+      </w:r>
+      <w:r>
+        <w:t xml:space="preserve">. En el caso de la aplicación web la Capa de presentación estará compuesta por paginas </w:t>
+      </w:r>
+      <w:proofErr w:type="spellStart"/>
+      <w:r>
+        <w:t>html</w:t>
+      </w:r>
+      <w:proofErr w:type="spellEnd"/>
+      <w:r>
+        <w:t xml:space="preserve"> (JSF o Java Server Faces) </w:t>
+      </w:r>
+      <w:r>
+        <w:t>así</w:t>
+      </w:r>
+      <w:r>
+        <w:t xml:space="preserve"> como </w:t>
+      </w:r>
+      <w:proofErr w:type="spellStart"/>
+      <w:r>
+        <w:t>Managed</w:t>
+      </w:r>
+      <w:proofErr w:type="spellEnd"/>
+      <w:r>
+        <w:t xml:space="preserve"> </w:t>
+      </w:r>
+      <w:proofErr w:type="spellStart"/>
+      <w:r>
+        <w:t>Beans</w:t>
+      </w:r>
+      <w:proofErr w:type="spellEnd"/>
+      <w:r>
+        <w:t xml:space="preserve"> siendo los </w:t>
+      </w:r>
+      <w:r>
+        <w:t>últimos</w:t>
+      </w:r>
+      <w:r>
+        <w:t xml:space="preserve"> las clases de </w:t>
+      </w:r>
+      <w:r>
+        <w:t>lógica</w:t>
+      </w:r>
+      <w:r>
+        <w:t xml:space="preserve"> de presentación del lado del servidor. Por otra parte la aplicación móvil será conformada</w:t>
+      </w:r>
+    </w:p>
+    <w:p>
+      <w:pPr>
+        <w:ind w:firstLine="708"/>
+      </w:pPr>
+      <w:r>
+        <w:t xml:space="preserve">En la Figura </w:t>
+      </w:r>
+      <w:r>
+        <w:t>4</w:t>
+      </w:r>
+      <w:r>
+        <w:t xml:space="preserve"> se ilustran algunos de los componentes </w:t>
+      </w:r>
+      <w:r>
+        <w:t>lógicos</w:t>
+      </w:r>
+      <w:r>
+        <w:t xml:space="preserve"> que conforman la Capa de </w:t>
+      </w:r>
+      <w:r>
+        <w:t>Presentación</w:t>
+      </w:r>
+      <w:r>
+        <w:t xml:space="preserve"> (se optó por analizar la interfaz web, el caso de la aplicación </w:t>
+      </w:r>
+      <w:r>
+        <w:t>móvil</w:t>
+      </w:r>
+      <w:r>
+        <w:t xml:space="preserve"> es análogo por lo que se obvia). Se puede apreciar que la </w:t>
+      </w:r>
+      <w:proofErr w:type="spellStart"/>
+      <w:r>
+        <w:t>WebMarketplace</w:t>
+      </w:r>
+      <w:proofErr w:type="spellEnd"/>
+      <w:r>
+        <w:t xml:space="preserve"> ofrece a los usuarios las funcionalidades definidas para el sistema, utilizando las clases correspondientes a la </w:t>
+      </w:r>
+      <w:r>
+        <w:t>lógica</w:t>
+      </w:r>
+      <w:r>
+        <w:t xml:space="preserve"> de </w:t>
+      </w:r>
+      <w:r>
+        <w:t>presentación</w:t>
+      </w:r>
+      <w:r>
+        <w:t xml:space="preserve"> o </w:t>
+      </w:r>
+      <w:proofErr w:type="spellStart"/>
+      <w:r>
+        <w:t>Managed</w:t>
+      </w:r>
+      <w:proofErr w:type="spellEnd"/>
+      <w:r>
+        <w:t xml:space="preserve"> </w:t>
+      </w:r>
+      <w:proofErr w:type="spellStart"/>
+      <w:r>
+        <w:t>Beans</w:t>
+      </w:r>
+      <w:proofErr w:type="spellEnd"/>
+      <w:r>
+        <w:t xml:space="preserve"> (como son </w:t>
+      </w:r>
+      <w:proofErr w:type="spellStart"/>
+      <w:r>
+        <w:t>UsuarioMB</w:t>
+      </w:r>
+      <w:proofErr w:type="spellEnd"/>
+      <w:r>
+        <w:t xml:space="preserve"> y </w:t>
+      </w:r>
+      <w:proofErr w:type="spellStart"/>
+      <w:r>
+        <w:t>ContenidoMB</w:t>
+      </w:r>
+      <w:proofErr w:type="spellEnd"/>
+      <w:r>
+        <w:t xml:space="preserve">). Los </w:t>
+      </w:r>
+      <w:proofErr w:type="spellStart"/>
+      <w:r>
+        <w:t>Managed</w:t>
+      </w:r>
+      <w:proofErr w:type="spellEnd"/>
+      <w:r>
+        <w:t xml:space="preserve"> </w:t>
+      </w:r>
+      <w:proofErr w:type="spellStart"/>
+      <w:r>
+        <w:t>Beans</w:t>
+      </w:r>
+      <w:proofErr w:type="spellEnd"/>
+      <w:r>
+        <w:t xml:space="preserve"> delegan la tarea  los componentes de Capa de Negocio a </w:t>
+      </w:r>
+      <w:r>
+        <w:t>través</w:t>
+      </w:r>
+      <w:r>
+        <w:t xml:space="preserve"> de interfaces bien definidas para así realizar los casos de uso.</w:t>
+      </w:r>
+    </w:p>
+    <w:p>
+      <w:pPr>
+        <w:ind w:firstLine="708"/>
+      </w:pPr>
+    </w:p>
+    <w:p>
+      <w:pPr>
+        <w:pStyle w:val="Ttulo4"/>
+      </w:pPr>
+      <w:r>
+        <w:t>Capa de Servicios</w:t>
+      </w:r>
+    </w:p>
     <w:p/>
-    <w:tbl>
-      <w:tblPr>
-        <w:tblStyle w:val="Tablaconcuadrcula"/>
-        <w:tblW w:w="0" w:type="auto"/>
-        <w:tblLook w:val="04A0"/>
-      </w:tblPr>
-      <w:tblGrid>
-        <w:gridCol w:w="4322"/>
-        <w:gridCol w:w="4322"/>
-      </w:tblGrid>
-      <w:tr>
-        <w:tc>
-          <w:tcPr>
-            <w:tcW w:w="4322" w:type="dxa"/>
-          </w:tcPr>
-          <w:p>
-            <w:pPr>
-              <w:rPr>
-                <w:b/>
-              </w:rPr>
-            </w:pPr>
-            <w:r>
-              <w:rPr>
-                <w:b/>
-              </w:rPr>
-              <w:t>Identificador</w:t>
-            </w:r>
-          </w:p>
-        </w:tc>
-        <w:tc>
-          <w:tcPr>
-            <w:tcW w:w="4322" w:type="dxa"/>
-          </w:tcPr>
-          <w:p>
-            <w:r>
-              <w:t>LOGOUT_WEB</w:t>
-            </w:r>
-          </w:p>
-        </w:tc>
-      </w:tr>
-      <w:tr>
-        <w:tc>
-          <w:tcPr>
-            <w:tcW w:w="4322" w:type="dxa"/>
-          </w:tcPr>
-          <w:p>
-            <w:pPr>
-              <w:rPr>
-                <w:b/>
-              </w:rPr>
-            </w:pPr>
-            <w:r>
-              <w:rPr>
-                <w:b/>
-              </w:rPr>
-              <w:t>Nombre</w:t>
-            </w:r>
-          </w:p>
-        </w:tc>
-        <w:tc>
-          <w:tcPr>
-            <w:tcW w:w="4322" w:type="dxa"/>
-          </w:tcPr>
-          <w:p>
-            <w:r>
-              <w:t>Logout web</w:t>
-            </w:r>
-          </w:p>
-        </w:tc>
-      </w:tr>
-      <w:tr>
-        <w:tc>
-          <w:tcPr>
-            <w:tcW w:w="4322" w:type="dxa"/>
-          </w:tcPr>
-          <w:p>
-            <w:pPr>
-              <w:rPr>
-                <w:b/>
-              </w:rPr>
-            </w:pPr>
-            <w:r>
-              <w:rPr>
-                <w:b/>
-              </w:rPr>
-              <w:t>Descripción</w:t>
-            </w:r>
-          </w:p>
-        </w:tc>
-        <w:tc>
-          <w:tcPr>
-            <w:tcW w:w="4322" w:type="dxa"/>
-          </w:tcPr>
-          <w:p>
-            <w:r>
-              <w:t xml:space="preserve">Un usuario previamente autenticado en el sistema hace clic en el </w:t>
-            </w:r>
-            <w:r>
-              <w:t>botón</w:t>
-            </w:r>
-            <w:r>
-              <w:t xml:space="preserve"> “salir” de la interfaz web del sistema quedando </w:t>
-            </w:r>
-            <w:r>
-              <w:t>automáticamente</w:t>
-            </w:r>
-            <w:r>
-              <w:t xml:space="preserve"> como un usuario </w:t>
-            </w:r>
-            <w:r>
-              <w:t>anónimo</w:t>
-            </w:r>
-            <w:r>
-              <w:t>.</w:t>
-            </w:r>
-          </w:p>
-        </w:tc>
-      </w:tr>
-    </w:tbl>
-    <w:p/>
-    <w:p>
-      <w:r>
-        <w:br w:type="page"/>
-      </w:r>
-    </w:p>
-    <w:p>
-      <w:pPr>
-        <w:pStyle w:val="Ttulo3"/>
-        <w:numPr>
-          <w:ilvl w:val="2"/>
-          <w:numId w:val="1"/>
-        </w:numPr>
-      </w:pPr>
-      <w:bookmarkStart w:id="6" w:name="_Toc367908054"/>
+    <w:p>
+      <w:pPr>
+        <w:ind w:firstLine="708"/>
+      </w:pPr>
+      <w:r>
+        <w:t xml:space="preserve">La Capa de Servicios tiene como finalidad ofrecer un subconjunto de la </w:t>
+      </w:r>
+      <w:r>
+        <w:t>lógica</w:t>
+      </w:r>
+      <w:r>
+        <w:t xml:space="preserve"> </w:t>
+      </w:r>
+      <w:r>
+        <w:t>de</w:t>
+      </w:r>
+      <w:r>
+        <w:t xml:space="preserve"> negocio a clientes remotos, como pueden ser paginas </w:t>
+      </w:r>
+      <w:proofErr w:type="spellStart"/>
+      <w:r>
+        <w:t>html</w:t>
+      </w:r>
+      <w:proofErr w:type="spellEnd"/>
+      <w:r>
+        <w:t xml:space="preserve"> a </w:t>
+      </w:r>
+      <w:r>
+        <w:t>través</w:t>
+      </w:r>
+      <w:r>
+        <w:t xml:space="preserve"> de pedidos </w:t>
+      </w:r>
+      <w:proofErr w:type="spellStart"/>
+      <w:r>
+        <w:t>ajax</w:t>
+      </w:r>
+      <w:proofErr w:type="spellEnd"/>
+      <w:r>
+        <w:t xml:space="preserve"> o la aplicación </w:t>
+      </w:r>
+      <w:r>
+        <w:t>móvil</w:t>
+      </w:r>
+      <w:r>
+        <w:t xml:space="preserve"> para la recarga de contenidos. Dichos servicios serán expuestos a </w:t>
+      </w:r>
+      <w:r>
+        <w:t>través</w:t>
+      </w:r>
+      <w:r>
+        <w:t xml:space="preserve"> de Servicios Web SOAP </w:t>
+      </w:r>
+      <w:r>
+        <w:t>así</w:t>
+      </w:r>
+      <w:r>
+        <w:t xml:space="preserve"> como Servicios Web REST utilizando las </w:t>
+      </w:r>
+      <w:r>
+        <w:t>tecnologías</w:t>
+      </w:r>
+      <w:r>
+        <w:t xml:space="preserve"> JAX-WS y JAX-RS respectivamente.</w:t>
+      </w:r>
+    </w:p>
+    <w:p>
+      <w:pPr>
+        <w:ind w:firstLine="708"/>
+      </w:pPr>
       <w:r>
         <w:lastRenderedPageBreak/>
-        <w:t>Módulo Móvil</w:t>
-      </w:r>
-      <w:bookmarkEnd w:id="6"/>
-    </w:p>
-    <w:p/>
-    <w:p/>
-    <w:tbl>
-      <w:tblPr>
-        <w:tblStyle w:val="Tablaconcuadrcula"/>
-        <w:tblW w:w="0" w:type="auto"/>
-        <w:tblLook w:val="04A0"/>
-      </w:tblPr>
-      <w:tblGrid>
-        <w:gridCol w:w="4322"/>
-        <w:gridCol w:w="4322"/>
-      </w:tblGrid>
-      <w:tr>
-        <w:tc>
-          <w:tcPr>
-            <w:tcW w:w="4322" w:type="dxa"/>
-          </w:tcPr>
-          <w:p>
-            <w:pPr>
-              <w:rPr>
-                <w:b/>
-              </w:rPr>
-            </w:pPr>
-            <w:r>
-              <w:rPr>
-                <w:b/>
-              </w:rPr>
-              <w:t>Identificador</w:t>
-            </w:r>
-          </w:p>
-        </w:tc>
-        <w:tc>
-          <w:tcPr>
-            <w:tcW w:w="4322" w:type="dxa"/>
-          </w:tcPr>
-          <w:p>
-            <w:r>
-              <w:t>LOGIN_MOVIL</w:t>
-            </w:r>
-          </w:p>
-        </w:tc>
-      </w:tr>
-      <w:tr>
-        <w:tc>
-          <w:tcPr>
-            <w:tcW w:w="4322" w:type="dxa"/>
-          </w:tcPr>
-          <w:p>
-            <w:pPr>
-              <w:rPr>
-                <w:b/>
-              </w:rPr>
-            </w:pPr>
-            <w:r>
-              <w:rPr>
-                <w:b/>
-              </w:rPr>
-              <w:t>Nombre</w:t>
-            </w:r>
-          </w:p>
-        </w:tc>
-        <w:tc>
-          <w:tcPr>
-            <w:tcW w:w="4322" w:type="dxa"/>
-          </w:tcPr>
-          <w:p>
-            <w:r>
-              <w:t>Login a través de dispositivo móvil</w:t>
-            </w:r>
-          </w:p>
-        </w:tc>
-      </w:tr>
-      <w:tr>
-        <w:tc>
-          <w:tcPr>
-            <w:tcW w:w="4322" w:type="dxa"/>
-          </w:tcPr>
-          <w:p>
-            <w:pPr>
-              <w:rPr>
-                <w:b/>
-              </w:rPr>
-            </w:pPr>
-            <w:r>
-              <w:rPr>
-                <w:b/>
-              </w:rPr>
-              <w:t>Descripción</w:t>
-            </w:r>
-          </w:p>
-        </w:tc>
-        <w:tc>
-          <w:tcPr>
-            <w:tcW w:w="4322" w:type="dxa"/>
-          </w:tcPr>
-          <w:p>
-            <w:r>
-              <w:t xml:space="preserve">Un usuario </w:t>
-            </w:r>
-            <w:r>
-              <w:t>anónimo</w:t>
-            </w:r>
-            <w:r>
-              <w:t xml:space="preserve"> se autentica en el sistema a </w:t>
-            </w:r>
-            <w:r>
-              <w:t>través</w:t>
-            </w:r>
-            <w:r>
-              <w:t xml:space="preserve"> de la aplicación móvil del portal instalada en su dispositivo móvil Android. Para ello </w:t>
-            </w:r>
-            <w:r>
-              <w:t>ingresa</w:t>
-            </w:r>
-            <w:r>
-              <w:t xml:space="preserve"> su usuario y contraseña.</w:t>
-            </w:r>
-          </w:p>
-        </w:tc>
-      </w:tr>
-    </w:tbl>
-    <w:p/>
-    <w:tbl>
-      <w:tblPr>
-        <w:tblStyle w:val="Tablaconcuadrcula"/>
-        <w:tblW w:w="0" w:type="auto"/>
-        <w:tblLook w:val="04A0"/>
-      </w:tblPr>
-      <w:tblGrid>
-        <w:gridCol w:w="4322"/>
-        <w:gridCol w:w="4322"/>
-      </w:tblGrid>
-      <w:tr>
-        <w:tc>
-          <w:tcPr>
-            <w:tcW w:w="4322" w:type="dxa"/>
-          </w:tcPr>
-          <w:p>
-            <w:pPr>
-              <w:rPr>
-                <w:b/>
-              </w:rPr>
-            </w:pPr>
-            <w:r>
-              <w:rPr>
-                <w:b/>
-              </w:rPr>
-              <w:t>Identificador</w:t>
-            </w:r>
-          </w:p>
-        </w:tc>
-        <w:tc>
-          <w:tcPr>
-            <w:tcW w:w="4322" w:type="dxa"/>
-          </w:tcPr>
-          <w:p>
-            <w:r>
-              <w:t>BC_MOVIL</w:t>
-            </w:r>
-          </w:p>
-        </w:tc>
-      </w:tr>
-      <w:tr>
-        <w:tc>
-          <w:tcPr>
-            <w:tcW w:w="4322" w:type="dxa"/>
-          </w:tcPr>
-          <w:p>
-            <w:pPr>
-              <w:rPr>
-                <w:b/>
-              </w:rPr>
-            </w:pPr>
-            <w:r>
-              <w:rPr>
-                <w:b/>
-              </w:rPr>
-              <w:t>Nombre</w:t>
-            </w:r>
-          </w:p>
-        </w:tc>
-        <w:tc>
-          <w:tcPr>
-            <w:tcW w:w="4322" w:type="dxa"/>
-          </w:tcPr>
-          <w:p>
-            <w:r>
-              <w:t>Buscar contenidos desde dispositivo móvil</w:t>
-            </w:r>
-          </w:p>
-        </w:tc>
-      </w:tr>
-      <w:tr>
-        <w:tc>
-          <w:tcPr>
-            <w:tcW w:w="4322" w:type="dxa"/>
-          </w:tcPr>
-          <w:p>
-            <w:pPr>
-              <w:rPr>
-                <w:b/>
-              </w:rPr>
-            </w:pPr>
-            <w:r>
-              <w:rPr>
-                <w:b/>
-              </w:rPr>
-              <w:t>Descripción</w:t>
-            </w:r>
-          </w:p>
-        </w:tc>
-        <w:tc>
-          <w:tcPr>
-            <w:tcW w:w="4322" w:type="dxa"/>
-          </w:tcPr>
-          <w:p>
-            <w:r>
-              <w:t xml:space="preserve">Un usuario anónimo o autenticado en el sistema busca un contenido a </w:t>
-            </w:r>
-            <w:r>
-              <w:t>través</w:t>
-            </w:r>
-            <w:r>
-              <w:t xml:space="preserve"> de la aplicación </w:t>
-            </w:r>
-            <w:r>
-              <w:t>móvil</w:t>
-            </w:r>
-            <w:r>
-              <w:t xml:space="preserve">, con la posibilidad de </w:t>
-            </w:r>
-            <w:r>
-              <w:t>seleccionar</w:t>
-            </w:r>
-            <w:r>
-              <w:t xml:space="preserve"> la </w:t>
-            </w:r>
-            <w:r>
-              <w:t>categoría</w:t>
-            </w:r>
-            <w:r>
-              <w:t xml:space="preserve"> del contenido entre las disponibles o ingresar el nombre del mismo.</w:t>
-            </w:r>
-          </w:p>
-        </w:tc>
-      </w:tr>
-    </w:tbl>
-    <w:p/>
-    <w:tbl>
-      <w:tblPr>
-        <w:tblStyle w:val="Tablaconcuadrcula"/>
-        <w:tblW w:w="0" w:type="auto"/>
-        <w:tblLook w:val="04A0"/>
-      </w:tblPr>
-      <w:tblGrid>
-        <w:gridCol w:w="4322"/>
-        <w:gridCol w:w="4322"/>
-      </w:tblGrid>
-      <w:tr>
-        <w:tc>
-          <w:tcPr>
-            <w:tcW w:w="4322" w:type="dxa"/>
-          </w:tcPr>
-          <w:p>
-            <w:pPr>
-              <w:rPr>
-                <w:b/>
-              </w:rPr>
-            </w:pPr>
-            <w:r>
-              <w:rPr>
-                <w:b/>
-              </w:rPr>
-              <w:t>Identificador</w:t>
-            </w:r>
-          </w:p>
-        </w:tc>
-        <w:tc>
-          <w:tcPr>
-            <w:tcW w:w="4322" w:type="dxa"/>
-          </w:tcPr>
-          <w:p>
-            <w:r>
-              <w:t>LOGOUT_MOVIL</w:t>
-            </w:r>
-          </w:p>
-        </w:tc>
-      </w:tr>
-      <w:tr>
-        <w:tc>
-          <w:tcPr>
-            <w:tcW w:w="4322" w:type="dxa"/>
-          </w:tcPr>
-          <w:p>
-            <w:pPr>
-              <w:rPr>
-                <w:b/>
-              </w:rPr>
-            </w:pPr>
-            <w:r>
-              <w:rPr>
-                <w:b/>
-              </w:rPr>
-              <w:t>Nombre</w:t>
-            </w:r>
-          </w:p>
-        </w:tc>
-        <w:tc>
-          <w:tcPr>
-            <w:tcW w:w="4322" w:type="dxa"/>
-          </w:tcPr>
-          <w:p>
-            <w:r>
-              <w:t>Desincronización</w:t>
-            </w:r>
-            <w:r>
-              <w:t xml:space="preserve"> del dispositivo móvil</w:t>
-            </w:r>
-          </w:p>
-        </w:tc>
-      </w:tr>
-      <w:tr>
-        <w:tc>
-          <w:tcPr>
-            <w:tcW w:w="4322" w:type="dxa"/>
-          </w:tcPr>
-          <w:p>
-            <w:pPr>
-              <w:rPr>
-                <w:b/>
-              </w:rPr>
-            </w:pPr>
-            <w:r>
-              <w:rPr>
-                <w:b/>
-              </w:rPr>
-              <w:t>Descripción</w:t>
-            </w:r>
-          </w:p>
-        </w:tc>
-        <w:tc>
-          <w:tcPr>
-            <w:tcW w:w="4322" w:type="dxa"/>
-          </w:tcPr>
-          <w:p>
-            <w:r>
-              <w:t xml:space="preserve">Un usuario cuyo dispositivo móvil estaba sincronizado con la tienda hace </w:t>
-            </w:r>
-            <w:r>
-              <w:t>clic</w:t>
-            </w:r>
-            <w:r>
-              <w:t xml:space="preserve"> en el botón desvincular quedando instantáneamente sin conectividad con la cuenta del usuario.</w:t>
-            </w:r>
-          </w:p>
-        </w:tc>
-      </w:tr>
-    </w:tbl>
-    <w:p/>
-    <w:p>
-      <w:r>
-        <w:br w:type="page"/>
-      </w:r>
-    </w:p>
-    <w:p/>
-    <w:p>
-      <w:pPr>
-        <w:pStyle w:val="Ttulo2"/>
-        <w:numPr>
-          <w:ilvl w:val="1"/>
-          <w:numId w:val="1"/>
-        </w:numPr>
-      </w:pPr>
-      <w:bookmarkStart w:id="7" w:name="_Toc367908055"/>
-      <w:r>
-        <w:t xml:space="preserve">Diagrama de casos de uso </w:t>
-      </w:r>
-      <w:r>
-        <w:t>críticos</w:t>
-      </w:r>
-      <w:bookmarkEnd w:id="7"/>
-    </w:p>
-    <w:p/>
+        <w:t xml:space="preserve">Los clientes remotos serán tanto la aplicación web como la aplicación </w:t>
+      </w:r>
+      <w:r>
+        <w:t>móvil</w:t>
+      </w:r>
+      <w:r>
+        <w:t xml:space="preserve"> que </w:t>
+      </w:r>
+      <w:r>
+        <w:t>consumirán</w:t>
+      </w:r>
+      <w:r>
+        <w:t xml:space="preserve"> dicha </w:t>
+      </w:r>
+      <w:r>
+        <w:t>lógica</w:t>
+      </w:r>
+      <w:r>
+        <w:t xml:space="preserve"> con el fin de recargar contenido, llevar a cabo operaciones como pueden ser compra y descarga, </w:t>
+      </w:r>
+      <w:r>
+        <w:t>calificación</w:t>
+      </w:r>
+      <w:r>
+        <w:t xml:space="preserve"> de contenidos, entre otros. </w:t>
+      </w:r>
+    </w:p>
     <w:p>
       <w:pPr>
         <w:keepNext/>
@@ -3276,9 +3881,9 @@
         </w:rPr>
         <w:drawing>
           <wp:inline distT="0" distB="0" distL="0" distR="0">
-            <wp:extent cx="5400040" cy="5069425"/>
+            <wp:extent cx="5400040" cy="3960910"/>
             <wp:effectExtent l="19050" t="0" r="0" b="0"/>
-            <wp:docPr id="5" name="Imagen 2" descr="C:\Users\MRLaptop\Desktop\img.jpg"/>
+            <wp:docPr id="15" name="Imagen 10"/>
             <wp:cNvGraphicFramePr>
               <a:graphicFrameLocks xmlns:a="http://schemas.openxmlformats.org/drawingml/2006/main" noChangeAspect="1"/>
             </wp:cNvGraphicFramePr>
@@ -3286,13 +3891,13 @@
               <a:graphicData uri="http://schemas.openxmlformats.org/drawingml/2006/picture">
                 <pic:pic xmlns:pic="http://schemas.openxmlformats.org/drawingml/2006/picture">
                   <pic:nvPicPr>
-                    <pic:cNvPr id="0" name="Picture 2" descr="C:\Users\MRLaptop\Desktop\img.jpg"/>
+                    <pic:cNvPr id="0" name="Picture 10"/>
                     <pic:cNvPicPr>
                       <a:picLocks noChangeAspect="1" noChangeArrowheads="1"/>
                     </pic:cNvPicPr>
                   </pic:nvPicPr>
                   <pic:blipFill>
-                    <a:blip r:embed="rId9"/>
+                    <a:blip r:embed="rId10"/>
                     <a:srcRect/>
                     <a:stretch>
                       <a:fillRect/>
@@ -3301,7 +3906,7 @@
                   <pic:spPr bwMode="auto">
                     <a:xfrm>
                       <a:off x="0" y="0"/>
-                      <a:ext cx="5400040" cy="5069425"/>
+                      <a:ext cx="5400040" cy="3960910"/>
                     </a:xfrm>
                     <a:prstGeom prst="rect">
                       <a:avLst/>
@@ -3326,7 +3931,7 @@
         <w:pStyle w:val="Epgrafe"/>
         <w:jc w:val="center"/>
       </w:pPr>
-      <w:bookmarkStart w:id="8" w:name="_Toc367908084"/>
+      <w:bookmarkStart w:id="11" w:name="_Toc367908085"/>
       <w:r>
         <w:t xml:space="preserve">Imagen </w:t>
       </w:r>
@@ -3335,365 +3940,183 @@
           <w:rPr>
             <w:noProof/>
           </w:rPr>
-          <w:t>2</w:t>
+          <w:t>3</w:t>
         </w:r>
       </w:fldSimple>
       <w:r>
-        <w:t>: Diagrama de casos de uso críticos</w:t>
-      </w:r>
-      <w:bookmarkEnd w:id="8"/>
+        <w:t>: Arquitectura en Capas Lógicas</w:t>
+      </w:r>
+      <w:bookmarkEnd w:id="11"/>
+    </w:p>
+    <w:p>
+      <w:pPr>
+        <w:pStyle w:val="Ttulo4"/>
+      </w:pPr>
+      <w:r>
+        <w:t>Capa de Negocio</w:t>
+      </w:r>
     </w:p>
     <w:p/>
     <w:p>
       <w:pPr>
-        <w:pStyle w:val="Ttulo1"/>
-        <w:numPr>
-          <w:ilvl w:val="0"/>
-          <w:numId w:val="1"/>
-        </w:numPr>
-      </w:pPr>
-      <w:bookmarkStart w:id="9" w:name="_Toc367908056"/>
-      <w:r>
-        <w:t>Vista Lógica</w:t>
-      </w:r>
-      <w:bookmarkEnd w:id="9"/>
-    </w:p>
-    <w:p/>
-    <w:p>
-      <w:pPr>
         <w:ind w:firstLine="708"/>
       </w:pPr>
       <w:r>
-        <w:t xml:space="preserve">La Vista </w:t>
+        <w:t xml:space="preserve">Este subsistema encapsula los componentes del sistema que realizar las operaciones que implementan las funcionalidades propiamente dichas. </w:t>
+      </w:r>
+      <w:r>
+        <w:t>También</w:t>
+      </w:r>
+      <w:r>
+        <w:t xml:space="preserve"> conocida como Capa </w:t>
       </w:r>
       <w:r>
         <w:t>Lógica</w:t>
       </w:r>
       <w:r>
-        <w:t xml:space="preserve"> permite describir el sistema en base a abstracciones fundamentales del diseño orientado a objetos para dar soporte a los requerimientos funcionales establecidos. Adoptando un enfoque </w:t>
-      </w:r>
+        <w:t xml:space="preserve"> o Capa de dominio ésta capa contiene las clases de </w:t>
+      </w:r>
+      <w:r>
+        <w:t>lógica</w:t>
+      </w:r>
+      <w:r>
+        <w:t xml:space="preserve"> que constituyen la fachada de la aplicación, ofreciendo una interfaz simplificada de las operaciones ofrecidas para cada </w:t>
+      </w:r>
+      <w:r>
+        <w:t>elemento</w:t>
+      </w:r>
+      <w:r>
+        <w:t xml:space="preserve"> del dominio.</w:t>
+      </w:r>
+    </w:p>
+    <w:p>
+      <w:pPr>
+        <w:ind w:firstLine="708"/>
+      </w:pPr>
+      <w:r>
+        <w:t xml:space="preserve">La fachada de la aplicación se implementa como un conjunto de clases (como son por ejemplo </w:t>
+      </w:r>
+      <w:proofErr w:type="spellStart"/>
+      <w:r>
+        <w:t>NegocioUsuario</w:t>
+      </w:r>
+      <w:proofErr w:type="spellEnd"/>
+      <w:r>
+        <w:t xml:space="preserve"> y </w:t>
+      </w:r>
+      <w:proofErr w:type="spellStart"/>
+      <w:r>
+        <w:t>NegocioContenido</w:t>
+      </w:r>
+      <w:proofErr w:type="spellEnd"/>
+      <w:r>
+        <w:t xml:space="preserve">) que siguen el </w:t>
+      </w:r>
+      <w:r>
+        <w:t>patrón</w:t>
+      </w:r>
+      <w:r>
+        <w:t xml:space="preserve"> </w:t>
+      </w:r>
+      <w:proofErr w:type="spellStart"/>
       <w:r>
         <w:rPr>
           <w:i/>
         </w:rPr>
-        <w:t>top-down</w:t>
-      </w:r>
-      <w:r>
-        <w:rPr>
-          <w:b/>
+        <w:t>Session</w:t>
+      </w:r>
+      <w:proofErr w:type="spellEnd"/>
+      <w:r>
+        <w:rPr>
           <w:i/>
         </w:rPr>
         <w:t xml:space="preserve"> </w:t>
       </w:r>
-      <w:r>
-        <w:t xml:space="preserve">descompondremos al sistema en un conjunto de  subsistemas, como pueden ser las capas lógicas, y a través de sucesivos refinamientos se llegará a las unidades lógicas </w:t>
-      </w:r>
-      <w:r>
-        <w:t>más</w:t>
-      </w:r>
-      <w:r>
-        <w:t xml:space="preserve"> pequeñas.</w:t>
-      </w:r>
-    </w:p>
-    <w:p/>
-    <w:p>
-      <w:pPr>
-        <w:pStyle w:val="Ttulo2"/>
-        <w:numPr>
-          <w:ilvl w:val="1"/>
-          <w:numId w:val="1"/>
-        </w:numPr>
-      </w:pPr>
-      <w:bookmarkStart w:id="10" w:name="_Toc367908057"/>
-      <w:r>
-        <w:lastRenderedPageBreak/>
-        <w:t>Estilo Arquitectónico</w:t>
-      </w:r>
-      <w:bookmarkEnd w:id="10"/>
-    </w:p>
-    <w:p>
-      <w:pPr>
-        <w:ind w:left="360"/>
-      </w:pPr>
+      <w:proofErr w:type="spellStart"/>
+      <w:r>
+        <w:rPr>
+          <w:i/>
+        </w:rPr>
+        <w:t>Facade</w:t>
+      </w:r>
+      <w:proofErr w:type="spellEnd"/>
+      <w:r>
+        <w:t xml:space="preserve">. Estas clases se implementan como </w:t>
+      </w:r>
+      <w:proofErr w:type="spellStart"/>
+      <w:r>
+        <w:rPr>
+          <w:i/>
+        </w:rPr>
+        <w:t>Statless</w:t>
+      </w:r>
+      <w:proofErr w:type="spellEnd"/>
+      <w:r>
+        <w:rPr>
+          <w:i/>
+        </w:rPr>
+        <w:t xml:space="preserve"> </w:t>
+      </w:r>
+      <w:proofErr w:type="spellStart"/>
+      <w:r>
+        <w:rPr>
+          <w:i/>
+        </w:rPr>
+        <w:t>Beans</w:t>
+      </w:r>
+      <w:proofErr w:type="spellEnd"/>
+      <w:r>
+        <w:rPr>
+          <w:i/>
+        </w:rPr>
+        <w:t xml:space="preserve"> </w:t>
+      </w:r>
+      <w:r>
+        <w:t>de java e implementan las operaciones de casos de uso relacionados entre sí.</w:t>
+      </w:r>
     </w:p>
     <w:p>
       <w:pPr>
         <w:ind w:firstLine="708"/>
       </w:pPr>
       <w:r>
-        <w:t xml:space="preserve">El estilo arquitectónico adoptado para el desarrollo de la solución es el de Capas Estrictas, donde cada capa consume interfaces (tiene visibilidad) de su inmediata inferior. En la siguiente imagen se presenta el diagrama de componentes de la arquitectura previamente mencionada, en la cual se identifican cuatro subsistemas: Capa de Persistencia, Capa de Negocio, Capa de Servicios y Capa de </w:t>
-      </w:r>
-      <w:r>
-        <w:t>Presentación</w:t>
-      </w:r>
-      <w:r>
-        <w:t xml:space="preserve"> estando las dos </w:t>
-      </w:r>
-      <w:r>
-        <w:t>últimas</w:t>
-      </w:r>
-      <w:r>
-        <w:t xml:space="preserve"> a un mismo nivel ya que ambos dependen de la Capa de negocio y no tienen dependencias entre sí.</w:t>
-      </w:r>
-    </w:p>
-    <w:p>
-      <w:pPr>
-        <w:pStyle w:val="Ttulo3"/>
-        <w:numPr>
-          <w:ilvl w:val="2"/>
-          <w:numId w:val="1"/>
-        </w:numPr>
-      </w:pPr>
-      <w:bookmarkStart w:id="11" w:name="_Toc367908058"/>
-      <w:r>
-        <w:t>Subsistemas de la arquitectura</w:t>
-      </w:r>
-      <w:bookmarkEnd w:id="11"/>
-    </w:p>
-    <w:p/>
-    <w:p>
-      <w:pPr>
-        <w:ind w:firstLine="708"/>
-      </w:pPr>
-      <w:r>
-        <w:t xml:space="preserve">En esta sección se dará una breve introducción cada Subsistema identificado para la arquitectura adoptada, </w:t>
-      </w:r>
-      <w:r>
-        <w:t>así</w:t>
-      </w:r>
-      <w:r>
-        <w:t xml:space="preserve"> como una reseña de las unidades lógicas y funcionalidades que contienen.</w:t>
-      </w:r>
-    </w:p>
-    <w:p>
-      <w:pPr>
-        <w:pStyle w:val="Ttulo4"/>
-      </w:pPr>
-      <w:r>
-        <w:t>Capa de Presentación</w:t>
-      </w:r>
-    </w:p>
-    <w:p/>
-    <w:p>
-      <w:pPr>
-        <w:ind w:firstLine="708"/>
-      </w:pPr>
-      <w:r>
-        <w:t xml:space="preserve">La capa de </w:t>
-      </w:r>
-      <w:r>
-        <w:t>presentación</w:t>
-      </w:r>
-      <w:r>
-        <w:t xml:space="preserve"> contiene los componentes de la aplicación que conforman la interfaz de usuario y manejan las interacciones con los mismos.</w:t>
-      </w:r>
-    </w:p>
-    <w:p>
-      <w:pPr>
-        <w:ind w:firstLine="708"/>
-      </w:pPr>
-      <w:r>
-        <w:t xml:space="preserve">Dado que la aplicación a desarrollar constará tanto de un modulo web como un modulo </w:t>
-      </w:r>
-      <w:r>
-        <w:t>móvil</w:t>
-      </w:r>
-      <w:r>
-        <w:t xml:space="preserve">, vale destacar algunas </w:t>
-      </w:r>
-      <w:r>
-        <w:t>particularidades</w:t>
-      </w:r>
-      <w:r>
-        <w:t xml:space="preserve">. En el caso de la aplicación web la Capa de presentación estará compuesta por paginas html (JSF o Java Server Faces) </w:t>
-      </w:r>
-      <w:r>
-        <w:t>así</w:t>
-      </w:r>
-      <w:r>
-        <w:t xml:space="preserve"> como </w:t>
-      </w:r>
-      <w:r>
-        <w:t>Managed</w:t>
-      </w:r>
-      <w:r>
-        <w:t xml:space="preserve"> Beans siendo los </w:t>
-      </w:r>
-      <w:r>
-        <w:t>últimos</w:t>
-      </w:r>
-      <w:r>
-        <w:t xml:space="preserve"> las clases de </w:t>
-      </w:r>
-      <w:r>
-        <w:t>lógica</w:t>
-      </w:r>
-      <w:r>
-        <w:t xml:space="preserve"> de presentación del lado del servidor. Por otra parte la aplicación móvil será conformada</w:t>
-      </w:r>
-    </w:p>
-    <w:p>
-      <w:pPr>
-        <w:ind w:firstLine="708"/>
-      </w:pPr>
-      <w:r>
         <w:t xml:space="preserve">En la Figura </w:t>
       </w:r>
       <w:r>
-        <w:t>4</w:t>
-      </w:r>
-      <w:r>
-        <w:t xml:space="preserve"> se ilustran algunos de los componentes </w:t>
-      </w:r>
-      <w:r>
-        <w:t>lógicos</w:t>
-      </w:r>
-      <w:r>
-        <w:t xml:space="preserve"> que conforman la Capa de </w:t>
-      </w:r>
-      <w:r>
-        <w:t>Presentación</w:t>
-      </w:r>
-      <w:r>
-        <w:t xml:space="preserve"> (se optó por analizar la interfaz web, el caso de la aplicación </w:t>
-      </w:r>
-      <w:r>
-        <w:t>móvil</w:t>
-      </w:r>
-      <w:r>
-        <w:t xml:space="preserve"> es análogo por lo que se obvia). Se puede apreciar que la WebMarketplace ofrece a los usuarios las funcionalidades definidas para el sistema, utilizando las clases correspondientes a la </w:t>
-      </w:r>
-      <w:r>
-        <w:t>lógica</w:t>
-      </w:r>
-      <w:r>
-        <w:t xml:space="preserve"> de </w:t>
-      </w:r>
-      <w:r>
-        <w:t>presentación</w:t>
-      </w:r>
-      <w:r>
-        <w:t xml:space="preserve"> o Managed Beans (como son UsuarioMB y ContenidoMB). Los Managed Beans delegan la tarea  los componentes de Capa de Negocio a </w:t>
-      </w:r>
-      <w:r>
-        <w:t>través</w:t>
-      </w:r>
-      <w:r>
-        <w:t xml:space="preserve"> de interfaces bien definidas para así realizar los casos de uso.</w:t>
-      </w:r>
-    </w:p>
-    <w:p>
-      <w:pPr>
-        <w:ind w:firstLine="708"/>
-      </w:pPr>
-    </w:p>
-    <w:p>
-      <w:pPr>
-        <w:pStyle w:val="Ttulo4"/>
-      </w:pPr>
-      <w:r>
-        <w:t>Capa de Servicios</w:t>
-      </w:r>
-    </w:p>
-    <w:p/>
-    <w:p>
-      <w:pPr>
-        <w:ind w:firstLine="708"/>
-      </w:pPr>
-      <w:r>
-        <w:t xml:space="preserve">La Capa de Servicios tiene como finalidad ofrecer un subconjunto de la </w:t>
-      </w:r>
-      <w:r>
-        <w:t>lógica</w:t>
-      </w:r>
-      <w:r>
-        <w:t xml:space="preserve"> </w:t>
-      </w:r>
-      <w:r>
-        <w:t>de</w:t>
-      </w:r>
-      <w:r>
-        <w:t xml:space="preserve"> negocio a clientes remotos, como pueden ser paginas html a </w:t>
-      </w:r>
-      <w:r>
-        <w:t>través</w:t>
-      </w:r>
-      <w:r>
-        <w:t xml:space="preserve"> de pedidos ajax o la aplicación </w:t>
-      </w:r>
-      <w:r>
-        <w:t>móvil</w:t>
-      </w:r>
-      <w:r>
-        <w:t xml:space="preserve"> para la recarga de contenidos. Dichos servicios serán expuestos a </w:t>
-      </w:r>
-      <w:r>
-        <w:t>través</w:t>
-      </w:r>
-      <w:r>
-        <w:t xml:space="preserve"> de Servicios Web SOAP </w:t>
-      </w:r>
-      <w:r>
-        <w:t>así</w:t>
-      </w:r>
-      <w:r>
-        <w:t xml:space="preserve"> como Servicios Web REST utilizando las </w:t>
-      </w:r>
-      <w:r>
-        <w:t>tecnologías</w:t>
-      </w:r>
-      <w:r>
-        <w:t xml:space="preserve"> JAX-WS y JAX-RS respectivamente.</w:t>
-      </w:r>
-    </w:p>
-    <w:p>
-      <w:pPr>
-        <w:ind w:firstLine="708"/>
-      </w:pPr>
-      <w:r>
-        <w:lastRenderedPageBreak/>
-        <w:t xml:space="preserve">Los clientes remotos serán tanto la aplicación web como la aplicación </w:t>
-      </w:r>
-      <w:r>
-        <w:t>móvil</w:t>
-      </w:r>
-      <w:r>
-        <w:t xml:space="preserve"> que </w:t>
-      </w:r>
-      <w:r>
-        <w:t>consumirán</w:t>
-      </w:r>
-      <w:r>
-        <w:t xml:space="preserve"> dicha </w:t>
-      </w:r>
-      <w:r>
-        <w:t>lógica</w:t>
-      </w:r>
-      <w:r>
-        <w:t xml:space="preserve"> con el fin de recargar contenido, llevar a cabo operaciones como pueden ser compra y descarga, </w:t>
-      </w:r>
-      <w:r>
-        <w:t>calificación</w:t>
-      </w:r>
-      <w:r>
-        <w:t xml:space="preserve"> de contenidos, entre otros. </w:t>
+        <w:t>6</w:t>
+      </w:r>
+      <w:r>
+        <w:t xml:space="preserve"> se </w:t>
+      </w:r>
+      <w:r>
+        <w:t>ilustra</w:t>
+      </w:r>
+      <w:r>
+        <w:t xml:space="preserve"> el diseño de la Capa de Negocio o Capa </w:t>
+      </w:r>
+      <w:r>
+        <w:t>Lógica</w:t>
+      </w:r>
+      <w:r>
+        <w:t>.</w:t>
       </w:r>
     </w:p>
     <w:p>
       <w:pPr>
         <w:keepNext/>
-        <w:ind w:firstLine="708"/>
+        <w:jc w:val="center"/>
       </w:pPr>
       <w:r>
         <w:rPr>
           <w:noProof/>
           <w:lang w:eastAsia="es-ES"/>
         </w:rPr>
+        <w:lastRenderedPageBreak/>
         <w:drawing>
           <wp:inline distT="0" distB="0" distL="0" distR="0">
-            <wp:extent cx="4371975" cy="3187693"/>
-            <wp:effectExtent l="19050" t="0" r="9525" b="0"/>
-            <wp:docPr id="7" name="Imagen 2" descr="C:\Users\MRLaptop\Desktop\img.jpg"/>
+            <wp:extent cx="4019550" cy="3844787"/>
+            <wp:effectExtent l="19050" t="0" r="0" b="0"/>
+            <wp:docPr id="16" name="Imagen 13"/>
             <wp:cNvGraphicFramePr>
               <a:graphicFrameLocks xmlns:a="http://schemas.openxmlformats.org/drawingml/2006/main" noChangeAspect="1"/>
             </wp:cNvGraphicFramePr>
@@ -3701,13 +4124,13 @@
               <a:graphicData uri="http://schemas.openxmlformats.org/drawingml/2006/picture">
                 <pic:pic xmlns:pic="http://schemas.openxmlformats.org/drawingml/2006/picture">
                   <pic:nvPicPr>
-                    <pic:cNvPr id="0" name="Picture 2" descr="C:\Users\MRLaptop\Desktop\img.jpg"/>
+                    <pic:cNvPr id="0" name="Picture 13"/>
                     <pic:cNvPicPr>
                       <a:picLocks noChangeAspect="1" noChangeArrowheads="1"/>
                     </pic:cNvPicPr>
                   </pic:nvPicPr>
                   <pic:blipFill>
-                    <a:blip r:embed="rId10"/>
+                    <a:blip r:embed="rId11"/>
                     <a:srcRect/>
                     <a:stretch>
                       <a:fillRect/>
@@ -3716,7 +4139,7 @@
                   <pic:spPr bwMode="auto">
                     <a:xfrm>
                       <a:off x="0" y="0"/>
-                      <a:ext cx="4377380" cy="3191634"/>
+                      <a:ext cx="4023368" cy="3848439"/>
                     </a:xfrm>
                     <a:prstGeom prst="rect">
                       <a:avLst/>
@@ -3741,7 +4164,7 @@
         <w:pStyle w:val="Epgrafe"/>
         <w:jc w:val="center"/>
       </w:pPr>
-      <w:bookmarkStart w:id="12" w:name="_Toc367908085"/>
+      <w:bookmarkStart w:id="12" w:name="_Toc367908087"/>
       <w:r>
         <w:t xml:space="preserve">Imagen </w:t>
       </w:r>
@@ -3750,112 +4173,13 @@
           <w:rPr>
             <w:noProof/>
           </w:rPr>
-          <w:t>3</w:t>
+          <w:t>5</w:t>
         </w:r>
       </w:fldSimple>
       <w:r>
-        <w:t>: Arquitectura en Capas Lógicas</w:t>
+        <w:t>: Capa de Servicios</w:t>
       </w:r>
       <w:bookmarkEnd w:id="12"/>
-    </w:p>
-    <w:p>
-      <w:pPr>
-        <w:pStyle w:val="Ttulo4"/>
-      </w:pPr>
-      <w:r>
-        <w:t>Capa de Negocio</w:t>
-      </w:r>
-    </w:p>
-    <w:p/>
-    <w:p>
-      <w:pPr>
-        <w:ind w:firstLine="708"/>
-      </w:pPr>
-      <w:r>
-        <w:t xml:space="preserve">Este subsistema encapsula los componentes del sistema que realizar las operaciones que implementan las funcionalidades propiamente dichas. </w:t>
-      </w:r>
-      <w:r>
-        <w:t>También</w:t>
-      </w:r>
-      <w:r>
-        <w:t xml:space="preserve"> conocida como Capa </w:t>
-      </w:r>
-      <w:r>
-        <w:t>Lógica</w:t>
-      </w:r>
-      <w:r>
-        <w:t xml:space="preserve"> o Capa de dominio ésta capa contiene las clases de </w:t>
-      </w:r>
-      <w:r>
-        <w:t>lógica</w:t>
-      </w:r>
-      <w:r>
-        <w:t xml:space="preserve"> que constituyen la fachada de la aplicación, ofreciendo una interfaz simplificada de las operaciones ofrecidas para cada </w:t>
-      </w:r>
-      <w:r>
-        <w:t>elemento</w:t>
-      </w:r>
-      <w:r>
-        <w:t xml:space="preserve"> del dominio.</w:t>
-      </w:r>
-    </w:p>
-    <w:p>
-      <w:pPr>
-        <w:ind w:firstLine="708"/>
-      </w:pPr>
-      <w:r>
-        <w:t xml:space="preserve">La fachada de la aplicación se implementa como un conjunto de clases (como son por ejemplo NegocioUsuario y NegocioContenido) que siguen el </w:t>
-      </w:r>
-      <w:r>
-        <w:t>patrón</w:t>
-      </w:r>
-      <w:r>
-        <w:t xml:space="preserve"> </w:t>
-      </w:r>
-      <w:r>
-        <w:rPr>
-          <w:i/>
-        </w:rPr>
-        <w:t>Session Facade</w:t>
-      </w:r>
-      <w:r>
-        <w:t xml:space="preserve">. Estas clases se implementan como </w:t>
-      </w:r>
-      <w:r>
-        <w:rPr>
-          <w:i/>
-        </w:rPr>
-        <w:t xml:space="preserve">Statless Beans </w:t>
-      </w:r>
-      <w:r>
-        <w:t>de java e implementan las operaciones de casos de uso relacionados entre sí.</w:t>
-      </w:r>
-    </w:p>
-    <w:p>
-      <w:pPr>
-        <w:ind w:firstLine="708"/>
-      </w:pPr>
-      <w:r>
-        <w:t xml:space="preserve">En la Figura </w:t>
-      </w:r>
-      <w:r>
-        <w:t>6</w:t>
-      </w:r>
-      <w:r>
-        <w:t xml:space="preserve"> se </w:t>
-      </w:r>
-      <w:r>
-        <w:t>ilustra</w:t>
-      </w:r>
-      <w:r>
-        <w:t xml:space="preserve"> el diseño de la Capa de Negocio o Capa </w:t>
-      </w:r>
-      <w:r>
-        <w:t>Lógica</w:t>
-      </w:r>
-      <w:r>
-        <w:t>.</w:t>
-      </w:r>
     </w:p>
     <w:p>
       <w:pPr>
@@ -3867,12 +4191,11 @@
           <w:noProof/>
           <w:lang w:eastAsia="es-ES"/>
         </w:rPr>
-        <w:lastRenderedPageBreak/>
         <w:drawing>
           <wp:inline distT="0" distB="0" distL="0" distR="0">
-            <wp:extent cx="3838575" cy="3911599"/>
-            <wp:effectExtent l="19050" t="0" r="9525" b="0"/>
-            <wp:docPr id="8" name="Imagen 3" descr="C:\Users\MRLaptop\Desktop\Capa de Presentación.jpg"/>
+            <wp:extent cx="3795240" cy="3629025"/>
+            <wp:effectExtent l="19050" t="0" r="0" b="0"/>
+            <wp:docPr id="17" name="Imagen 16"/>
             <wp:cNvGraphicFramePr>
               <a:graphicFrameLocks xmlns:a="http://schemas.openxmlformats.org/drawingml/2006/main" noChangeAspect="1"/>
             </wp:cNvGraphicFramePr>
@@ -3880,14 +4203,14 @@
               <a:graphicData uri="http://schemas.openxmlformats.org/drawingml/2006/picture">
                 <pic:pic xmlns:pic="http://schemas.openxmlformats.org/drawingml/2006/picture">
                   <pic:nvPicPr>
-                    <pic:cNvPr id="0" name="Picture 3" descr="C:\Users\MRLaptop\Desktop\Capa de Presentación.jpg"/>
+                    <pic:cNvPr id="0" name="Picture 16"/>
                     <pic:cNvPicPr>
                       <a:picLocks noChangeAspect="1" noChangeArrowheads="1"/>
                     </pic:cNvPicPr>
                   </pic:nvPicPr>
                   <pic:blipFill>
-                    <a:blip r:embed="rId11"/>
-                    <a:srcRect/>
+                    <a:blip r:embed="rId12"/>
+                    <a:srcRect l="1235" t="2015" r="2116" b="2015"/>
                     <a:stretch>
                       <a:fillRect/>
                     </a:stretch>
@@ -3895,7 +4218,7 @@
                   <pic:spPr bwMode="auto">
                     <a:xfrm>
                       <a:off x="0" y="0"/>
-                      <a:ext cx="3838575" cy="3914775"/>
+                      <a:ext cx="3795240" cy="3629025"/>
                     </a:xfrm>
                     <a:prstGeom prst="rect">
                       <a:avLst/>
@@ -3920,7 +4243,7 @@
         <w:pStyle w:val="Epgrafe"/>
         <w:jc w:val="center"/>
       </w:pPr>
-      <w:bookmarkStart w:id="13" w:name="_Toc367908086"/>
+      <w:bookmarkStart w:id="13" w:name="_Toc367908088"/>
       <w:r>
         <w:t xml:space="preserve">Imagen </w:t>
       </w:r>
@@ -3929,11 +4252,11 @@
           <w:rPr>
             <w:noProof/>
           </w:rPr>
-          <w:t>4</w:t>
+          <w:t>6</w:t>
         </w:r>
       </w:fldSimple>
       <w:r>
-        <w:t>: Capa de Presentación</w:t>
+        <w:t>: Capa de Negocio</w:t>
       </w:r>
       <w:bookmarkEnd w:id="13"/>
     </w:p>
@@ -3947,11 +4270,12 @@
           <w:noProof/>
           <w:lang w:eastAsia="es-ES"/>
         </w:rPr>
+        <w:lastRenderedPageBreak/>
         <w:drawing>
           <wp:inline distT="0" distB="0" distL="0" distR="0">
-            <wp:extent cx="3815333" cy="4124325"/>
+            <wp:extent cx="4019550" cy="4299483"/>
             <wp:effectExtent l="19050" t="0" r="0" b="0"/>
-            <wp:docPr id="9" name="Imagen 4" descr="C:\Users\MRLaptop\Desktop\Capa de Servicios.jpg"/>
+            <wp:docPr id="19" name="Imagen 19"/>
             <wp:cNvGraphicFramePr>
               <a:graphicFrameLocks xmlns:a="http://schemas.openxmlformats.org/drawingml/2006/main" noChangeAspect="1"/>
             </wp:cNvGraphicFramePr>
@@ -3959,13 +4283,13 @@
               <a:graphicData uri="http://schemas.openxmlformats.org/drawingml/2006/picture">
                 <pic:pic xmlns:pic="http://schemas.openxmlformats.org/drawingml/2006/picture">
                   <pic:nvPicPr>
-                    <pic:cNvPr id="0" name="Picture 4" descr="C:\Users\MRLaptop\Desktop\Capa de Servicios.jpg"/>
+                    <pic:cNvPr id="0" name="Picture 19"/>
                     <pic:cNvPicPr>
                       <a:picLocks noChangeAspect="1" noChangeArrowheads="1"/>
                     </pic:cNvPicPr>
                   </pic:nvPicPr>
                   <pic:blipFill>
-                    <a:blip r:embed="rId12"/>
+                    <a:blip r:embed="rId13"/>
                     <a:srcRect/>
                     <a:stretch>
                       <a:fillRect/>
@@ -3974,7 +4298,7 @@
                   <pic:spPr bwMode="auto">
                     <a:xfrm>
                       <a:off x="0" y="0"/>
-                      <a:ext cx="3814431" cy="4123350"/>
+                      <a:ext cx="4019550" cy="4299483"/>
                     </a:xfrm>
                     <a:prstGeom prst="rect">
                       <a:avLst/>
@@ -3999,7 +4323,7 @@
         <w:pStyle w:val="Epgrafe"/>
         <w:jc w:val="center"/>
       </w:pPr>
-      <w:bookmarkStart w:id="14" w:name="_Toc367908087"/>
+      <w:bookmarkStart w:id="14" w:name="_Toc367908089"/>
       <w:r>
         <w:t xml:space="preserve">Imagen </w:t>
       </w:r>
@@ -4008,13 +4332,500 @@
           <w:rPr>
             <w:noProof/>
           </w:rPr>
-          <w:t>5</w:t>
+          <w:t>7</w:t>
         </w:r>
       </w:fldSimple>
       <w:r>
-        <w:t>: Capa de Servicios</w:t>
+        <w:t>: Capa de Persistencia</w:t>
       </w:r>
       <w:bookmarkEnd w:id="14"/>
+    </w:p>
+    <w:p>
+      <w:pPr>
+        <w:pStyle w:val="Ttulo3"/>
+        <w:numPr>
+          <w:ilvl w:val="2"/>
+          <w:numId w:val="1"/>
+        </w:numPr>
+      </w:pPr>
+      <w:bookmarkStart w:id="15" w:name="_Toc367908059"/>
+      <w:r>
+        <w:t>Diagramas de Interacción</w:t>
+      </w:r>
+      <w:bookmarkEnd w:id="15"/>
+    </w:p>
+    <w:p/>
+    <w:p>
+      <w:pPr>
+        <w:ind w:firstLine="708"/>
+      </w:pPr>
+      <w:r>
+        <w:t xml:space="preserve">En la presente </w:t>
+      </w:r>
+      <w:r>
+        <w:t>sección</w:t>
+      </w:r>
+      <w:r>
+        <w:t xml:space="preserve"> se presentan las interacciones entre los diferentes componentes </w:t>
+      </w:r>
+      <w:r>
+        <w:t>lógicos</w:t>
+      </w:r>
+      <w:r>
+        <w:t xml:space="preserve"> que conforman la aplicación para la </w:t>
+      </w:r>
+      <w:r>
+        <w:t>realización</w:t>
+      </w:r>
+      <w:r>
+        <w:t xml:space="preserve"> de los casos de uso críticos para la arquitectura del sistema.</w:t>
+      </w:r>
+    </w:p>
+    <w:p>
+      <w:pPr>
+        <w:ind w:firstLine="708"/>
+      </w:pPr>
+      <w:r>
+        <w:t>Para representar las interacciones entre dichos componentes se utilizarán los Diagramas de Secuencia del Sistema.</w:t>
+      </w:r>
+    </w:p>
+    <w:p>
+      <w:pPr>
+        <w:pStyle w:val="Ttulo1"/>
+        <w:numPr>
+          <w:ilvl w:val="0"/>
+          <w:numId w:val="1"/>
+        </w:numPr>
+      </w:pPr>
+      <w:bookmarkStart w:id="16" w:name="_Toc367908060"/>
+      <w:r>
+        <w:t xml:space="preserve">Vista de </w:t>
+      </w:r>
+      <w:proofErr w:type="spellStart"/>
+      <w:r>
+        <w:t>Deployment</w:t>
+      </w:r>
+      <w:bookmarkEnd w:id="16"/>
+      <w:proofErr w:type="spellEnd"/>
+    </w:p>
+    <w:p/>
+    <w:p>
+      <w:pPr>
+        <w:ind w:firstLine="708"/>
+      </w:pPr>
+      <w:r>
+        <w:t xml:space="preserve">La Vista de </w:t>
+      </w:r>
+      <w:proofErr w:type="spellStart"/>
+      <w:r>
+        <w:t>Deployment</w:t>
+      </w:r>
+      <w:proofErr w:type="spellEnd"/>
+      <w:r>
+        <w:t xml:space="preserve"> o Vista de Distribución del sistema permite visualizar los posibles escenarios de </w:t>
+      </w:r>
+      <w:r>
+        <w:t>asignación</w:t>
+      </w:r>
+      <w:r>
+        <w:t xml:space="preserve"> de componentes </w:t>
+      </w:r>
+      <w:r>
+        <w:t>lógicos</w:t>
+      </w:r>
+      <w:r>
+        <w:t xml:space="preserve"> de la aplicación en diferentes nodos </w:t>
+      </w:r>
+      <w:r>
+        <w:t>físicos</w:t>
+      </w:r>
+      <w:r>
+        <w:t xml:space="preserve"> o </w:t>
+      </w:r>
+      <w:proofErr w:type="spellStart"/>
+      <w:r>
+        <w:t>tiers</w:t>
+      </w:r>
+      <w:proofErr w:type="spellEnd"/>
+      <w:r>
+        <w:t>.</w:t>
+      </w:r>
+    </w:p>
+    <w:p>
+      <w:pPr>
+        <w:ind w:firstLine="708"/>
+      </w:pPr>
+      <w:r>
+        <w:t xml:space="preserve">En el caso del </w:t>
+      </w:r>
+      <w:proofErr w:type="spellStart"/>
+      <w:r>
+        <w:t>Marketplace</w:t>
+      </w:r>
+      <w:proofErr w:type="spellEnd"/>
+      <w:r>
+        <w:t xml:space="preserve"> a implementar podemos identificar los siguientes nodos </w:t>
+      </w:r>
+      <w:r>
+        <w:t>físicos</w:t>
+      </w:r>
+      <w:r>
+        <w:t xml:space="preserve"> que conformarán el diagrama de distribución:</w:t>
+      </w:r>
+    </w:p>
+    <w:p>
+      <w:pPr>
+        <w:pStyle w:val="Prrafodelista"/>
+        <w:numPr>
+          <w:ilvl w:val="0"/>
+          <w:numId w:val="15"/>
+        </w:numPr>
+      </w:pPr>
+      <w:r>
+        <w:rPr>
+          <w:b/>
+        </w:rPr>
+        <w:t>Cliente Web:</w:t>
+      </w:r>
+      <w:r>
+        <w:t xml:space="preserve"> Computador que tiene el navegador que consumirá la interfaz web.</w:t>
+      </w:r>
+    </w:p>
+    <w:p>
+      <w:pPr>
+        <w:pStyle w:val="Prrafodelista"/>
+        <w:numPr>
+          <w:ilvl w:val="0"/>
+          <w:numId w:val="15"/>
+        </w:numPr>
+        <w:rPr>
+          <w:b/>
+        </w:rPr>
+      </w:pPr>
+      <w:r>
+        <w:rPr>
+          <w:b/>
+        </w:rPr>
+        <w:lastRenderedPageBreak/>
+        <w:t>Browser</w:t>
+      </w:r>
+      <w:r>
+        <w:rPr>
+          <w:b/>
+        </w:rPr>
+        <w:t xml:space="preserve">: </w:t>
+      </w:r>
+      <w:r>
+        <w:t>un</w:t>
+      </w:r>
+      <w:r>
+        <w:t xml:space="preserve"> navegador web </w:t>
+      </w:r>
+      <w:r>
+        <w:t>estándar</w:t>
+      </w:r>
+      <w:r>
+        <w:t xml:space="preserve"> instalado en el cliente. Ejemplos de éste </w:t>
+      </w:r>
+      <w:proofErr w:type="spellStart"/>
+      <w:r>
+        <w:t>tier</w:t>
+      </w:r>
+      <w:proofErr w:type="spellEnd"/>
+      <w:r>
+        <w:t xml:space="preserve"> pueden ser Google </w:t>
+      </w:r>
+      <w:proofErr w:type="spellStart"/>
+      <w:r>
+        <w:t>Chrome</w:t>
+      </w:r>
+      <w:proofErr w:type="spellEnd"/>
+      <w:r>
+        <w:t xml:space="preserve">, </w:t>
+      </w:r>
+      <w:proofErr w:type="spellStart"/>
+      <w:r>
+        <w:t>Mozilla</w:t>
+      </w:r>
+      <w:proofErr w:type="spellEnd"/>
+      <w:r>
+        <w:t xml:space="preserve"> </w:t>
+      </w:r>
+      <w:proofErr w:type="spellStart"/>
+      <w:r>
+        <w:t>Firefox</w:t>
+      </w:r>
+      <w:proofErr w:type="spellEnd"/>
+      <w:r>
+        <w:t>, Internet Explorer, entre otros.</w:t>
+      </w:r>
+    </w:p>
+    <w:p>
+      <w:pPr>
+        <w:pStyle w:val="Prrafodelista"/>
+        <w:numPr>
+          <w:ilvl w:val="0"/>
+          <w:numId w:val="15"/>
+        </w:numPr>
+        <w:rPr>
+          <w:b/>
+        </w:rPr>
+      </w:pPr>
+      <w:r>
+        <w:rPr>
+          <w:b/>
+        </w:rPr>
+        <w:t xml:space="preserve">Cliente Móvil: </w:t>
+      </w:r>
+      <w:r>
+        <w:t xml:space="preserve">dispositivo </w:t>
+      </w:r>
+      <w:r>
+        <w:t>móvil</w:t>
+      </w:r>
+      <w:r>
+        <w:t xml:space="preserve"> que tiene instalada la aplicación </w:t>
+      </w:r>
+      <w:r>
+        <w:t>móvil</w:t>
+      </w:r>
+      <w:r>
+        <w:t xml:space="preserve"> del </w:t>
+      </w:r>
+      <w:proofErr w:type="spellStart"/>
+      <w:r>
+        <w:t>Marketplace</w:t>
+      </w:r>
+      <w:proofErr w:type="spellEnd"/>
+      <w:r>
+        <w:t>.</w:t>
+      </w:r>
+    </w:p>
+    <w:p>
+      <w:pPr>
+        <w:pStyle w:val="Prrafodelista"/>
+        <w:numPr>
+          <w:ilvl w:val="0"/>
+          <w:numId w:val="15"/>
+        </w:numPr>
+        <w:rPr>
+          <w:b/>
+        </w:rPr>
+      </w:pPr>
+      <w:r>
+        <w:rPr>
+          <w:b/>
+        </w:rPr>
+        <w:t xml:space="preserve">Aplicación </w:t>
+      </w:r>
+      <w:proofErr w:type="spellStart"/>
+      <w:r>
+        <w:rPr>
+          <w:b/>
+        </w:rPr>
+        <w:t>Android</w:t>
+      </w:r>
+      <w:proofErr w:type="spellEnd"/>
+      <w:r>
+        <w:rPr>
+          <w:b/>
+        </w:rPr>
+        <w:t xml:space="preserve">: </w:t>
+      </w:r>
+      <w:r>
+        <w:t xml:space="preserve">Aplicación que consume directamente los web </w:t>
+      </w:r>
+      <w:proofErr w:type="spellStart"/>
+      <w:r>
+        <w:t>services</w:t>
+      </w:r>
+      <w:proofErr w:type="spellEnd"/>
+      <w:r>
+        <w:t xml:space="preserve"> expuestos por el sistema para dicha plataforma.</w:t>
+      </w:r>
+    </w:p>
+    <w:p>
+      <w:pPr>
+        <w:pStyle w:val="Prrafodelista"/>
+        <w:numPr>
+          <w:ilvl w:val="0"/>
+          <w:numId w:val="15"/>
+        </w:numPr>
+        <w:rPr>
+          <w:b/>
+        </w:rPr>
+      </w:pPr>
+      <w:r>
+        <w:rPr>
+          <w:b/>
+        </w:rPr>
+        <w:t xml:space="preserve">Servidor de aplicaciones: </w:t>
+      </w:r>
+      <w:r>
+        <w:t xml:space="preserve">Servidor que contiene el la aplicación Java Enterprise </w:t>
+      </w:r>
+      <w:proofErr w:type="spellStart"/>
+      <w:r>
+        <w:t>Edition</w:t>
+      </w:r>
+      <w:proofErr w:type="spellEnd"/>
+      <w:r>
+        <w:t xml:space="preserve">, en este caso </w:t>
+      </w:r>
+      <w:proofErr w:type="spellStart"/>
+      <w:r>
+        <w:t>Jboss</w:t>
+      </w:r>
+      <w:proofErr w:type="spellEnd"/>
+      <w:r>
+        <w:t xml:space="preserve"> 7.1.1 </w:t>
+      </w:r>
+      <w:proofErr w:type="spellStart"/>
+      <w:r>
+        <w:t>Aplication</w:t>
+      </w:r>
+      <w:proofErr w:type="spellEnd"/>
+      <w:r>
+        <w:t xml:space="preserve"> Server.</w:t>
+      </w:r>
+    </w:p>
+    <w:p>
+      <w:pPr>
+        <w:pStyle w:val="Prrafodelista"/>
+        <w:numPr>
+          <w:ilvl w:val="0"/>
+          <w:numId w:val="15"/>
+        </w:numPr>
+        <w:rPr>
+          <w:b/>
+        </w:rPr>
+      </w:pPr>
+      <w:r>
+        <w:rPr>
+          <w:b/>
+        </w:rPr>
+        <w:t xml:space="preserve">Servidor de Base de Datos: </w:t>
+      </w:r>
+      <w:r>
+        <w:t xml:space="preserve">Computador que corre el motor de base de datos para la aplicación. En este caso </w:t>
+      </w:r>
+      <w:proofErr w:type="spellStart"/>
+      <w:r>
+        <w:t>PostgreSQL</w:t>
+      </w:r>
+      <w:proofErr w:type="spellEnd"/>
+      <w:r>
+        <w:t xml:space="preserve"> 9.2.</w:t>
+      </w:r>
+    </w:p>
+    <w:p>
+      <w:pPr>
+        <w:rPr>
+          <w:b/>
+          <w:bCs/>
+          <w:sz w:val="28"/>
+          <w:szCs w:val="28"/>
+        </w:rPr>
+      </w:pPr>
+      <w:r>
+        <w:rPr>
+          <w:b/>
+          <w:bCs/>
+          <w:sz w:val="28"/>
+          <w:szCs w:val="28"/>
+        </w:rPr>
+        <w:t xml:space="preserve">Escenario de </w:t>
+      </w:r>
+      <w:proofErr w:type="spellStart"/>
+      <w:r>
+        <w:rPr>
+          <w:b/>
+          <w:bCs/>
+          <w:sz w:val="28"/>
+          <w:szCs w:val="28"/>
+        </w:rPr>
+        <w:t>deploy</w:t>
+      </w:r>
+      <w:proofErr w:type="spellEnd"/>
+      <w:r>
+        <w:rPr>
+          <w:b/>
+          <w:bCs/>
+          <w:sz w:val="28"/>
+          <w:szCs w:val="28"/>
+        </w:rPr>
+        <w:t xml:space="preserve"> para desarrollo</w:t>
+      </w:r>
+    </w:p>
+    <w:p>
+      <w:pPr>
+        <w:ind w:firstLine="708"/>
+      </w:pPr>
+      <w:r>
+        <w:t xml:space="preserve">El escenario para etapa de desarrollo involucra un único nodo, en el cual se ejecutan todos los componentes del sistema, como son Web browser, simulador Windows </w:t>
+      </w:r>
+      <w:proofErr w:type="spellStart"/>
+      <w:r>
+        <w:t>Phone</w:t>
+      </w:r>
+      <w:proofErr w:type="spellEnd"/>
+      <w:r>
+        <w:t>, Servidor de Aplicaciones así como el motor de base de datos. Este esquema presenta gran simplicidad y bajo costo al momento de preparar el ambiente de desarrollo. Como contrapartida, presentaría problemas de performance, escalabilidad y seguridad para la aplicación si se considerara para un ambiente de producción.</w:t>
+      </w:r>
+    </w:p>
+    <w:p>
+      <w:pPr>
+        <w:rPr>
+          <w:b/>
+          <w:bCs/>
+          <w:sz w:val="28"/>
+          <w:szCs w:val="28"/>
+        </w:rPr>
+      </w:pPr>
+      <w:r>
+        <w:rPr>
+          <w:b/>
+          <w:bCs/>
+          <w:sz w:val="28"/>
+          <w:szCs w:val="28"/>
+        </w:rPr>
+        <w:t xml:space="preserve">Escenario de </w:t>
+      </w:r>
+      <w:proofErr w:type="spellStart"/>
+      <w:r>
+        <w:rPr>
+          <w:b/>
+          <w:bCs/>
+          <w:sz w:val="28"/>
+          <w:szCs w:val="28"/>
+        </w:rPr>
+        <w:t>deploy</w:t>
+      </w:r>
+      <w:proofErr w:type="spellEnd"/>
+      <w:r>
+        <w:rPr>
+          <w:b/>
+          <w:bCs/>
+          <w:sz w:val="28"/>
+          <w:szCs w:val="28"/>
+        </w:rPr>
+        <w:t xml:space="preserve"> para desarrollo</w:t>
+      </w:r>
+    </w:p>
+    <w:p>
+      <w:pPr>
+        <w:ind w:firstLine="708"/>
+      </w:pPr>
+      <w:r>
+        <w:t>Este escenario presenta los componentes implantados en nodos totalmente independientes, un nodo corriendo el Servidor de Aplicaciones, otro con el Servidor de Base de Datos y otros nodos (clientes) ejecutando los browsers y las aplicaciones móviles consumiendo la aplicación. Esto promueve la escalabilidad y performance del sistema, así como la rápida recuperación del sistema ante posibles fallas en alguno de los nodos.</w:t>
+      </w:r>
+    </w:p>
+    <w:p>
+      <w:pPr>
+        <w:rPr>
+          <w:b/>
+        </w:rPr>
+      </w:pPr>
     </w:p>
     <w:p>
       <w:pPr>
@@ -4029,9 +4840,9 @@
         <w:lastRenderedPageBreak/>
         <w:drawing>
           <wp:inline distT="0" distB="0" distL="0" distR="0">
-            <wp:extent cx="3892946" cy="3838575"/>
+            <wp:extent cx="5682629" cy="3371850"/>
             <wp:effectExtent l="19050" t="0" r="0" b="0"/>
-            <wp:docPr id="10" name="Imagen 5" descr="C:\Users\MRLaptop\Desktop\Capa de Negocio.jpg"/>
+            <wp:docPr id="22" name="Imagen 22"/>
             <wp:cNvGraphicFramePr>
               <a:graphicFrameLocks xmlns:a="http://schemas.openxmlformats.org/drawingml/2006/main" noChangeAspect="1"/>
             </wp:cNvGraphicFramePr>
@@ -4039,13 +4850,13 @@
               <a:graphicData uri="http://schemas.openxmlformats.org/drawingml/2006/picture">
                 <pic:pic xmlns:pic="http://schemas.openxmlformats.org/drawingml/2006/picture">
                   <pic:nvPicPr>
-                    <pic:cNvPr id="0" name="Picture 5" descr="C:\Users\MRLaptop\Desktop\Capa de Negocio.jpg"/>
+                    <pic:cNvPr id="0" name="Picture 22"/>
                     <pic:cNvPicPr>
                       <a:picLocks noChangeAspect="1" noChangeArrowheads="1"/>
                     </pic:cNvPicPr>
                   </pic:nvPicPr>
                   <pic:blipFill>
-                    <a:blip r:embed="rId13"/>
+                    <a:blip r:embed="rId14"/>
                     <a:srcRect/>
                     <a:stretch>
                       <a:fillRect/>
@@ -4054,7 +4865,7 @@
                   <pic:spPr bwMode="auto">
                     <a:xfrm>
                       <a:off x="0" y="0"/>
-                      <a:ext cx="3893052" cy="3838679"/>
+                      <a:ext cx="5690677" cy="3376626"/>
                     </a:xfrm>
                     <a:prstGeom prst="rect">
                       <a:avLst/>
@@ -4078,8 +4889,11 @@
       <w:pPr>
         <w:pStyle w:val="Epgrafe"/>
         <w:jc w:val="center"/>
-      </w:pPr>
-      <w:bookmarkStart w:id="15" w:name="_Toc367908088"/>
+        <w:rPr>
+          <w:b w:val="0"/>
+        </w:rPr>
+      </w:pPr>
+      <w:bookmarkStart w:id="17" w:name="_Toc367908090"/>
       <w:r>
         <w:t xml:space="preserve">Imagen </w:t>
       </w:r>
@@ -4088,13 +4902,102 @@
           <w:rPr>
             <w:noProof/>
           </w:rPr>
-          <w:t>6</w:t>
+          <w:t>8</w:t>
         </w:r>
       </w:fldSimple>
       <w:r>
-        <w:t>: Capa de Negocio</w:t>
-      </w:r>
-      <w:bookmarkEnd w:id="15"/>
+        <w:t xml:space="preserve">: Diagrama de </w:t>
+      </w:r>
+      <w:r>
+        <w:t>Despliegue</w:t>
+      </w:r>
+      <w:r>
+        <w:t xml:space="preserve"> de la aplicación</w:t>
+      </w:r>
+      <w:bookmarkEnd w:id="17"/>
+    </w:p>
+    <w:p>
+      <w:pPr>
+        <w:rPr>
+          <w:b/>
+        </w:rPr>
+      </w:pPr>
+    </w:p>
+    <w:p>
+      <w:pPr>
+        <w:pStyle w:val="Ttulo1"/>
+        <w:numPr>
+          <w:ilvl w:val="0"/>
+          <w:numId w:val="1"/>
+        </w:numPr>
+      </w:pPr>
+      <w:bookmarkStart w:id="18" w:name="_Toc367908061"/>
+      <w:r>
+        <w:t>Vista de Implementación</w:t>
+      </w:r>
+      <w:bookmarkEnd w:id="18"/>
+    </w:p>
+    <w:p>
+      <w:pPr>
+        <w:ind w:left="360"/>
+      </w:pPr>
+    </w:p>
+    <w:p>
+      <w:pPr>
+        <w:ind w:firstLine="708"/>
+      </w:pPr>
+      <w:r>
+        <w:t xml:space="preserve">La Vista de </w:t>
+      </w:r>
+      <w:r>
+        <w:t>implementación</w:t>
+      </w:r>
+      <w:r>
+        <w:t xml:space="preserve"> se focaliza en los componentes que forman parte del sistema, en otras palabras el resultado de la </w:t>
+      </w:r>
+      <w:r>
+        <w:t>implementación</w:t>
+      </w:r>
+      <w:r>
+        <w:t xml:space="preserve"> de los diferentes subsistemas que conforman la </w:t>
+      </w:r>
+      <w:r>
+        <w:t>solución</w:t>
+      </w:r>
+      <w:r>
+        <w:t xml:space="preserve">. En el siguiente diagrama se </w:t>
+      </w:r>
+      <w:r>
+        <w:t>ilustra</w:t>
+      </w:r>
+      <w:r>
+        <w:t xml:space="preserve"> el empaquetado de los </w:t>
+      </w:r>
+      <w:r>
+        <w:t>módulos</w:t>
+      </w:r>
+      <w:r>
+        <w:t xml:space="preserve"> que componen la aplicación Java Enterprise </w:t>
+      </w:r>
+      <w:proofErr w:type="spellStart"/>
+      <w:r>
+        <w:t>Edition</w:t>
+      </w:r>
+      <w:proofErr w:type="spellEnd"/>
+      <w:r>
+        <w:t xml:space="preserve">, los cuales corresponden con las Capas (o subsistemas) de la vista </w:t>
+      </w:r>
+      <w:r>
+        <w:t>lógica</w:t>
+      </w:r>
+      <w:r>
+        <w:t>.</w:t>
+      </w:r>
+    </w:p>
+    <w:p>
+      <w:pPr>
+        <w:ind w:firstLine="708"/>
+      </w:pPr>
     </w:p>
     <w:p>
       <w:pPr>
@@ -4106,11 +5009,12 @@
           <w:noProof/>
           <w:lang w:eastAsia="es-ES"/>
         </w:rPr>
+        <w:lastRenderedPageBreak/>
         <w:drawing>
           <wp:inline distT="0" distB="0" distL="0" distR="0">
-            <wp:extent cx="3819525" cy="4097916"/>
-            <wp:effectExtent l="19050" t="0" r="9525" b="0"/>
-            <wp:docPr id="11" name="Imagen 6" descr="C:\Users\MRLaptop\Desktop\Capa de Persistencia.jpg"/>
+            <wp:extent cx="5570294" cy="3295650"/>
+            <wp:effectExtent l="19050" t="0" r="0" b="0"/>
+            <wp:docPr id="25" name="Imagen 25"/>
             <wp:cNvGraphicFramePr>
               <a:graphicFrameLocks xmlns:a="http://schemas.openxmlformats.org/drawingml/2006/main" noChangeAspect="1"/>
             </wp:cNvGraphicFramePr>
@@ -4118,13 +5022,13 @@
               <a:graphicData uri="http://schemas.openxmlformats.org/drawingml/2006/picture">
                 <pic:pic xmlns:pic="http://schemas.openxmlformats.org/drawingml/2006/picture">
                   <pic:nvPicPr>
-                    <pic:cNvPr id="0" name="Picture 6" descr="C:\Users\MRLaptop\Desktop\Capa de Persistencia.jpg"/>
+                    <pic:cNvPr id="0" name="Picture 25"/>
                     <pic:cNvPicPr>
                       <a:picLocks noChangeAspect="1" noChangeArrowheads="1"/>
                     </pic:cNvPicPr>
                   </pic:nvPicPr>
                   <pic:blipFill>
-                    <a:blip r:embed="rId14"/>
+                    <a:blip r:embed="rId15"/>
                     <a:srcRect/>
                     <a:stretch>
                       <a:fillRect/>
@@ -4133,7 +5037,7 @@
                   <pic:spPr bwMode="auto">
                     <a:xfrm>
                       <a:off x="0" y="0"/>
-                      <a:ext cx="3823607" cy="4102296"/>
+                      <a:ext cx="5577354" cy="3299827"/>
                     </a:xfrm>
                     <a:prstGeom prst="rect">
                       <a:avLst/>
@@ -4158,7 +5062,7 @@
         <w:pStyle w:val="Epgrafe"/>
         <w:jc w:val="center"/>
       </w:pPr>
-      <w:bookmarkStart w:id="16" w:name="_Toc367908089"/>
+      <w:bookmarkStart w:id="19" w:name="_Toc367908091"/>
       <w:r>
         <w:t xml:space="preserve">Imagen </w:t>
       </w:r>
@@ -4167,522 +5071,13 @@
           <w:rPr>
             <w:noProof/>
           </w:rPr>
-          <w:t>7</w:t>
+          <w:t>9</w:t>
         </w:r>
       </w:fldSimple>
       <w:r>
-        <w:t>: Capa de Persistencia</w:t>
-      </w:r>
-      <w:bookmarkEnd w:id="16"/>
-    </w:p>
-    <w:p>
-      <w:pPr>
-        <w:pStyle w:val="Ttulo3"/>
-        <w:numPr>
-          <w:ilvl w:val="2"/>
-          <w:numId w:val="1"/>
-        </w:numPr>
-      </w:pPr>
-      <w:bookmarkStart w:id="17" w:name="_Toc367908059"/>
-      <w:r>
-        <w:lastRenderedPageBreak/>
-        <w:t>Diagramas de Interacción</w:t>
-      </w:r>
-      <w:bookmarkEnd w:id="17"/>
-    </w:p>
-    <w:p/>
-    <w:p>
-      <w:pPr>
-        <w:ind w:firstLine="708"/>
-      </w:pPr>
-      <w:r>
-        <w:t xml:space="preserve">En la presente </w:t>
-      </w:r>
-      <w:r>
-        <w:t>sección</w:t>
-      </w:r>
-      <w:r>
-        <w:t xml:space="preserve"> se presentan las interacciones entre los diferentes componentes </w:t>
-      </w:r>
-      <w:r>
-        <w:t>lógicos</w:t>
-      </w:r>
-      <w:r>
-        <w:t xml:space="preserve"> que conforman la aplicación para la </w:t>
-      </w:r>
-      <w:r>
-        <w:t>realización</w:t>
-      </w:r>
-      <w:r>
-        <w:t xml:space="preserve"> de los casos de uso críticos para la arquitectura del sistema.</w:t>
-      </w:r>
-    </w:p>
-    <w:p>
-      <w:pPr>
-        <w:ind w:firstLine="708"/>
-      </w:pPr>
-      <w:r>
-        <w:t>Para representar las interacciones entre dichos componentes se utilizarán los Diagramas de Secuencia del Sistema.</w:t>
-      </w:r>
-    </w:p>
-    <w:p>
-      <w:r>
-        <w:br w:type="page"/>
-      </w:r>
-    </w:p>
-    <w:p>
-      <w:pPr>
-        <w:pStyle w:val="Ttulo1"/>
-        <w:numPr>
-          <w:ilvl w:val="0"/>
-          <w:numId w:val="1"/>
-        </w:numPr>
-      </w:pPr>
-      <w:bookmarkStart w:id="18" w:name="_Toc367908060"/>
-      <w:r>
-        <w:lastRenderedPageBreak/>
-        <w:t>Vista de Deployment</w:t>
-      </w:r>
-      <w:bookmarkEnd w:id="18"/>
-    </w:p>
-    <w:p/>
-    <w:p>
-      <w:pPr>
-        <w:ind w:firstLine="708"/>
-      </w:pPr>
-      <w:r>
-        <w:t xml:space="preserve">La Vista de Deployment o Vista de Distribución del sistema permite visualizar los posibles escenarios de </w:t>
-      </w:r>
-      <w:r>
-        <w:t>asignación</w:t>
-      </w:r>
-      <w:r>
-        <w:t xml:space="preserve"> de componentes </w:t>
-      </w:r>
-      <w:r>
-        <w:t>lógicos</w:t>
-      </w:r>
-      <w:r>
-        <w:t xml:space="preserve"> de la aplicación en diferentes nodos </w:t>
-      </w:r>
-      <w:r>
-        <w:t>físicos</w:t>
-      </w:r>
-      <w:r>
-        <w:t xml:space="preserve"> o tiers.</w:t>
-      </w:r>
-    </w:p>
-    <w:p>
-      <w:pPr>
-        <w:ind w:firstLine="708"/>
-      </w:pPr>
-      <w:r>
-        <w:t xml:space="preserve">En el caso del Marketplace a implementar podemos identificar los siguientes nodos </w:t>
-      </w:r>
-      <w:r>
-        <w:t>físicos</w:t>
-      </w:r>
-      <w:r>
-        <w:t xml:space="preserve"> que conformarán el diagrama de distribución:</w:t>
-      </w:r>
-    </w:p>
-    <w:p>
-      <w:pPr>
-        <w:pStyle w:val="Prrafodelista"/>
-        <w:numPr>
-          <w:ilvl w:val="0"/>
-          <w:numId w:val="15"/>
-        </w:numPr>
-      </w:pPr>
-      <w:r>
-        <w:t>Cliente Web: Computador que tiene el navegador que consumirá la interfaz web.</w:t>
-      </w:r>
-    </w:p>
-    <w:p>
-      <w:pPr>
-        <w:pStyle w:val="Prrafodelista"/>
-        <w:numPr>
-          <w:ilvl w:val="0"/>
-          <w:numId w:val="15"/>
-        </w:numPr>
-        <w:rPr>
-          <w:b/>
-        </w:rPr>
-      </w:pPr>
-      <w:r>
-        <w:rPr>
-          <w:b/>
-        </w:rPr>
-        <w:t>Browser</w:t>
-      </w:r>
-      <w:r>
-        <w:rPr>
-          <w:b/>
-        </w:rPr>
-        <w:t xml:space="preserve">: </w:t>
-      </w:r>
-      <w:r>
-        <w:rPr>
-          <w:b/>
-        </w:rPr>
-        <w:t>un</w:t>
-      </w:r>
-      <w:r>
-        <w:t xml:space="preserve"> navegador web </w:t>
-      </w:r>
-      <w:r>
-        <w:t>estándar</w:t>
-      </w:r>
-      <w:r>
-        <w:t xml:space="preserve"> instalado en el cliente. Ejemplos de éste tier pueden ser Google Chrome, Mozilla Firefox, Internet Explorer, entre otros.</w:t>
-      </w:r>
-    </w:p>
-    <w:p>
-      <w:pPr>
-        <w:pStyle w:val="Prrafodelista"/>
-        <w:numPr>
-          <w:ilvl w:val="0"/>
-          <w:numId w:val="15"/>
-        </w:numPr>
-        <w:rPr>
-          <w:b/>
-        </w:rPr>
-      </w:pPr>
-      <w:r>
-        <w:rPr>
-          <w:b/>
-        </w:rPr>
-        <w:t xml:space="preserve">Cliente Móvil: </w:t>
-      </w:r>
-      <w:r>
-        <w:t xml:space="preserve">dispositivo </w:t>
-      </w:r>
-      <w:r>
-        <w:t>móvil</w:t>
-      </w:r>
-      <w:r>
-        <w:t xml:space="preserve"> que tiene instalada la aplicación </w:t>
-      </w:r>
-      <w:r>
-        <w:t>móvil</w:t>
-      </w:r>
-      <w:r>
-        <w:t xml:space="preserve"> del Marketplace.</w:t>
-      </w:r>
-    </w:p>
-    <w:p>
-      <w:pPr>
-        <w:pStyle w:val="Prrafodelista"/>
-        <w:numPr>
-          <w:ilvl w:val="0"/>
-          <w:numId w:val="15"/>
-        </w:numPr>
-        <w:rPr>
-          <w:b/>
-        </w:rPr>
-      </w:pPr>
-      <w:r>
-        <w:rPr>
-          <w:b/>
-        </w:rPr>
-        <w:t xml:space="preserve">Aplicación Android: </w:t>
-      </w:r>
-      <w:r>
-        <w:t>Aplicación que consume directamente los web services expuestos por el sistema para dicha plataforma.</w:t>
-      </w:r>
-    </w:p>
-    <w:p>
-      <w:pPr>
-        <w:pStyle w:val="Prrafodelista"/>
-        <w:numPr>
-          <w:ilvl w:val="0"/>
-          <w:numId w:val="15"/>
-        </w:numPr>
-        <w:rPr>
-          <w:b/>
-        </w:rPr>
-      </w:pPr>
-      <w:r>
-        <w:rPr>
-          <w:b/>
-        </w:rPr>
-        <w:t xml:space="preserve">Servidor de aplicaciones: </w:t>
-      </w:r>
-      <w:r>
-        <w:t>Servidor que contiene el la aplicación Java Enterprise Edition, en este caso Jboss 7.1.1 Aplication Server.</w:t>
-      </w:r>
-    </w:p>
-    <w:p>
-      <w:pPr>
-        <w:pStyle w:val="Prrafodelista"/>
-        <w:numPr>
-          <w:ilvl w:val="0"/>
-          <w:numId w:val="15"/>
-        </w:numPr>
-        <w:rPr>
-          <w:b/>
-        </w:rPr>
-      </w:pPr>
-      <w:r>
-        <w:rPr>
-          <w:b/>
-        </w:rPr>
-        <w:t xml:space="preserve">Servidor de Base de Datos: </w:t>
-      </w:r>
-      <w:r>
-        <w:t>Computador que corre el motor de base de datos para la aplicación. En este caso PostgreSQL 9.2.</w:t>
-      </w:r>
-    </w:p>
-    <w:p>
-      <w:pPr>
-        <w:rPr>
-          <w:b/>
-        </w:rPr>
-      </w:pPr>
-    </w:p>
-    <w:p>
-      <w:pPr>
-        <w:keepNext/>
-        <w:jc w:val="center"/>
-      </w:pPr>
-      <w:r>
-        <w:rPr>
-          <w:b/>
-          <w:noProof/>
-          <w:lang w:eastAsia="es-ES"/>
-        </w:rPr>
-        <w:drawing>
-          <wp:inline distT="0" distB="0" distL="0" distR="0">
-            <wp:extent cx="4790631" cy="3667125"/>
-            <wp:effectExtent l="19050" t="0" r="0" b="0"/>
-            <wp:docPr id="2" name="Imagen 1" descr="C:\Users\MRLaptop\Desktop\Diagrama de despliegue.jpg"/>
-            <wp:cNvGraphicFramePr>
-              <a:graphicFrameLocks xmlns:a="http://schemas.openxmlformats.org/drawingml/2006/main" noChangeAspect="1"/>
-            </wp:cNvGraphicFramePr>
-            <a:graphic xmlns:a="http://schemas.openxmlformats.org/drawingml/2006/main">
-              <a:graphicData uri="http://schemas.openxmlformats.org/drawingml/2006/picture">
-                <pic:pic xmlns:pic="http://schemas.openxmlformats.org/drawingml/2006/picture">
-                  <pic:nvPicPr>
-                    <pic:cNvPr id="0" name="Picture 1" descr="C:\Users\MRLaptop\Desktop\Diagrama de despliegue.jpg"/>
-                    <pic:cNvPicPr>
-                      <a:picLocks noChangeAspect="1" noChangeArrowheads="1"/>
-                    </pic:cNvPicPr>
-                  </pic:nvPicPr>
-                  <pic:blipFill>
-                    <a:blip r:embed="rId15"/>
-                    <a:srcRect/>
-                    <a:stretch>
-                      <a:fillRect/>
-                    </a:stretch>
-                  </pic:blipFill>
-                  <pic:spPr bwMode="auto">
-                    <a:xfrm>
-                      <a:off x="0" y="0"/>
-                      <a:ext cx="4790358" cy="3666916"/>
-                    </a:xfrm>
-                    <a:prstGeom prst="rect">
-                      <a:avLst/>
-                    </a:prstGeom>
-                    <a:noFill/>
-                    <a:ln w="9525">
-                      <a:noFill/>
-                      <a:miter lim="800000"/>
-                      <a:headEnd/>
-                      <a:tailEnd/>
-                    </a:ln>
-                  </pic:spPr>
-                </pic:pic>
-              </a:graphicData>
-            </a:graphic>
-          </wp:inline>
-        </w:drawing>
-      </w:r>
-    </w:p>
-    <w:p>
-      <w:pPr>
-        <w:pStyle w:val="Epgrafe"/>
-        <w:jc w:val="center"/>
-        <w:rPr>
-          <w:b w:val="0"/>
-        </w:rPr>
-      </w:pPr>
-      <w:bookmarkStart w:id="19" w:name="_Toc367908090"/>
-      <w:r>
-        <w:t xml:space="preserve">Imagen </w:t>
-      </w:r>
-      <w:fldSimple w:instr=" SEQ Imagen \* ARABIC ">
-        <w:r>
-          <w:rPr>
-            <w:noProof/>
-          </w:rPr>
-          <w:t>8</w:t>
-        </w:r>
-      </w:fldSimple>
-      <w:r>
-        <w:t xml:space="preserve">: Diagrama de </w:t>
-      </w:r>
-      <w:r>
-        <w:t>Despliegue</w:t>
-      </w:r>
-      <w:r>
-        <w:t xml:space="preserve"> de la aplicación</w:t>
+        <w:t>: Diagrama de Despliegue de Implementación</w:t>
       </w:r>
       <w:bookmarkEnd w:id="19"/>
-    </w:p>
-    <w:p>
-      <w:pPr>
-        <w:rPr>
-          <w:b/>
-        </w:rPr>
-      </w:pPr>
-    </w:p>
-    <w:p>
-      <w:pPr>
-        <w:pStyle w:val="Ttulo1"/>
-        <w:numPr>
-          <w:ilvl w:val="0"/>
-          <w:numId w:val="1"/>
-        </w:numPr>
-      </w:pPr>
-      <w:bookmarkStart w:id="20" w:name="_Toc367908061"/>
-      <w:r>
-        <w:t>Vista de Implementación</w:t>
-      </w:r>
-      <w:bookmarkEnd w:id="20"/>
-    </w:p>
-    <w:p>
-      <w:pPr>
-        <w:ind w:left="360"/>
-      </w:pPr>
-    </w:p>
-    <w:p>
-      <w:pPr>
-        <w:ind w:firstLine="708"/>
-      </w:pPr>
-      <w:r>
-        <w:t xml:space="preserve">La Vista de </w:t>
-      </w:r>
-      <w:r>
-        <w:t>implementación</w:t>
-      </w:r>
-      <w:r>
-        <w:t xml:space="preserve"> se focaliza en los componentes que forman parte del sistema, en otras palabras el resultado de la </w:t>
-      </w:r>
-      <w:r>
-        <w:t>implementación</w:t>
-      </w:r>
-      <w:r>
-        <w:t xml:space="preserve"> de los diferentes subsistemas que conforman la </w:t>
-      </w:r>
-      <w:r>
-        <w:t>solución</w:t>
-      </w:r>
-      <w:r>
-        <w:t xml:space="preserve">. En el siguiente diagrama se </w:t>
-      </w:r>
-      <w:r>
-        <w:t>ilustra</w:t>
-      </w:r>
-      <w:r>
-        <w:t xml:space="preserve"> el empaquetado de los </w:t>
-      </w:r>
-      <w:r>
-        <w:t>módulos</w:t>
-      </w:r>
-      <w:r>
-        <w:t xml:space="preserve"> que componen la aplicación Java Enterprise Edition, los cuales corresponden con las Capas (o subsistemas) de la vista </w:t>
-      </w:r>
-      <w:r>
-        <w:t>lógica</w:t>
-      </w:r>
-      <w:r>
-        <w:t>.</w:t>
-      </w:r>
-    </w:p>
-    <w:p>
-      <w:pPr>
-        <w:ind w:firstLine="708"/>
-      </w:pPr>
-    </w:p>
-    <w:p>
-      <w:pPr>
-        <w:keepNext/>
-        <w:jc w:val="center"/>
-      </w:pPr>
-      <w:r>
-        <w:rPr>
-          <w:b/>
-          <w:noProof/>
-          <w:lang w:eastAsia="es-ES"/>
-        </w:rPr>
-        <w:drawing>
-          <wp:inline distT="0" distB="0" distL="0" distR="0">
-            <wp:extent cx="5400040" cy="3192080"/>
-            <wp:effectExtent l="19050" t="0" r="0" b="0"/>
-            <wp:docPr id="4" name="Imagen 2" descr="C:\Users\MRLaptop\Desktop\Implementación.jpg"/>
-            <wp:cNvGraphicFramePr>
-              <a:graphicFrameLocks xmlns:a="http://schemas.openxmlformats.org/drawingml/2006/main" noChangeAspect="1"/>
-            </wp:cNvGraphicFramePr>
-            <a:graphic xmlns:a="http://schemas.openxmlformats.org/drawingml/2006/main">
-              <a:graphicData uri="http://schemas.openxmlformats.org/drawingml/2006/picture">
-                <pic:pic xmlns:pic="http://schemas.openxmlformats.org/drawingml/2006/picture">
-                  <pic:nvPicPr>
-                    <pic:cNvPr id="0" name="Picture 2" descr="C:\Users\MRLaptop\Desktop\Implementación.jpg"/>
-                    <pic:cNvPicPr>
-                      <a:picLocks noChangeAspect="1" noChangeArrowheads="1"/>
-                    </pic:cNvPicPr>
-                  </pic:nvPicPr>
-                  <pic:blipFill>
-                    <a:blip r:embed="rId16"/>
-                    <a:srcRect/>
-                    <a:stretch>
-                      <a:fillRect/>
-                    </a:stretch>
-                  </pic:blipFill>
-                  <pic:spPr bwMode="auto">
-                    <a:xfrm>
-                      <a:off x="0" y="0"/>
-                      <a:ext cx="5400040" cy="3192080"/>
-                    </a:xfrm>
-                    <a:prstGeom prst="rect">
-                      <a:avLst/>
-                    </a:prstGeom>
-                    <a:noFill/>
-                    <a:ln w="9525">
-                      <a:noFill/>
-                      <a:miter lim="800000"/>
-                      <a:headEnd/>
-                      <a:tailEnd/>
-                    </a:ln>
-                  </pic:spPr>
-                </pic:pic>
-              </a:graphicData>
-            </a:graphic>
-          </wp:inline>
-        </w:drawing>
-      </w:r>
-    </w:p>
-    <w:p>
-      <w:pPr>
-        <w:pStyle w:val="Epgrafe"/>
-        <w:jc w:val="center"/>
-      </w:pPr>
-      <w:bookmarkStart w:id="21" w:name="_Toc367908091"/>
-      <w:r>
-        <w:t xml:space="preserve">Imagen </w:t>
-      </w:r>
-      <w:fldSimple w:instr=" SEQ Imagen \* ARABIC ">
-        <w:r>
-          <w:rPr>
-            <w:noProof/>
-          </w:rPr>
-          <w:t>9</w:t>
-        </w:r>
-      </w:fldSimple>
-      <w:r>
-        <w:t>: Diagrama de Despliegue de Implementación</w:t>
-      </w:r>
-      <w:bookmarkEnd w:id="21"/>
     </w:p>
     <w:sectPr>
       <w:pgSz w:w="11906" w:h="16838"/>
@@ -5394,7 +5789,7 @@
       <w:lvlText w:val=""/>
       <w:lvlJc w:val="left"/>
       <w:pPr>
-        <w:ind w:left="1428" w:hanging="360"/>
+        <w:ind w:left="360" w:hanging="360"/>
       </w:pPr>
       <w:rPr>
         <w:rFonts w:ascii="Symbol" w:hAnsi="Symbol" w:hint="default"/>
@@ -5406,7 +5801,7 @@
       <w:lvlText w:val="o"/>
       <w:lvlJc w:val="left"/>
       <w:pPr>
-        <w:ind w:left="2148" w:hanging="360"/>
+        <w:ind w:left="1080" w:hanging="360"/>
       </w:pPr>
       <w:rPr>
         <w:rFonts w:ascii="Courier New" w:hAnsi="Courier New" w:cs="Courier New" w:hint="default"/>
@@ -5418,7 +5813,7 @@
       <w:lvlText w:val=""/>
       <w:lvlJc w:val="left"/>
       <w:pPr>
-        <w:ind w:left="2868" w:hanging="360"/>
+        <w:ind w:left="1800" w:hanging="360"/>
       </w:pPr>
       <w:rPr>
         <w:rFonts w:ascii="Wingdings" w:hAnsi="Wingdings" w:hint="default"/>
@@ -5430,7 +5825,7 @@
       <w:lvlText w:val=""/>
       <w:lvlJc w:val="left"/>
       <w:pPr>
-        <w:ind w:left="3588" w:hanging="360"/>
+        <w:ind w:left="2520" w:hanging="360"/>
       </w:pPr>
       <w:rPr>
         <w:rFonts w:ascii="Symbol" w:hAnsi="Symbol" w:hint="default"/>
@@ -5442,7 +5837,7 @@
       <w:lvlText w:val="o"/>
       <w:lvlJc w:val="left"/>
       <w:pPr>
-        <w:ind w:left="4308" w:hanging="360"/>
+        <w:ind w:left="3240" w:hanging="360"/>
       </w:pPr>
       <w:rPr>
         <w:rFonts w:ascii="Courier New" w:hAnsi="Courier New" w:cs="Courier New" w:hint="default"/>
@@ -5454,7 +5849,7 @@
       <w:lvlText w:val=""/>
       <w:lvlJc w:val="left"/>
       <w:pPr>
-        <w:ind w:left="5028" w:hanging="360"/>
+        <w:ind w:left="3960" w:hanging="360"/>
       </w:pPr>
       <w:rPr>
         <w:rFonts w:ascii="Wingdings" w:hAnsi="Wingdings" w:hint="default"/>
@@ -5466,7 +5861,7 @@
       <w:lvlText w:val=""/>
       <w:lvlJc w:val="left"/>
       <w:pPr>
-        <w:ind w:left="5748" w:hanging="360"/>
+        <w:ind w:left="4680" w:hanging="360"/>
       </w:pPr>
       <w:rPr>
         <w:rFonts w:ascii="Symbol" w:hAnsi="Symbol" w:hint="default"/>
@@ -5478,7 +5873,7 @@
       <w:lvlText w:val="o"/>
       <w:lvlJc w:val="left"/>
       <w:pPr>
-        <w:ind w:left="6468" w:hanging="360"/>
+        <w:ind w:left="5400" w:hanging="360"/>
       </w:pPr>
       <w:rPr>
         <w:rFonts w:ascii="Courier New" w:hAnsi="Courier New" w:cs="Courier New" w:hint="default"/>
@@ -5490,7 +5885,7 @@
       <w:lvlText w:val=""/>
       <w:lvlJc w:val="left"/>
       <w:pPr>
-        <w:ind w:left="7188" w:hanging="360"/>
+        <w:ind w:left="6120" w:hanging="360"/>
       </w:pPr>
       <w:rPr>
         <w:rFonts w:ascii="Wingdings" w:hAnsi="Wingdings" w:hint="default"/>

</xml_diff>